<commit_message>
fase 1 v3 : ya se ve el cuadro
</commit_message>
<xml_diff>
--- a/docs/BoletinNotas.docx
+++ b/docs/BoletinNotas.docx
@@ -36,239 +36,469 @@
         </w:rPr>
       </w:pPr>
     </w:p>
+    <w:tbl>
+      <w:tblPr>
+        <w:tblW w:w="0" w:type="auto"/>
+        <w:tblBorders>
+          <w:top w:val="single" w:sz="4" w:space="0" w:color="auto"/>
+          <w:left w:val="single" w:sz="4" w:space="0" w:color="auto"/>
+          <w:bottom w:val="single" w:sz="4" w:space="0" w:color="auto"/>
+          <w:right w:val="single" w:sz="4" w:space="0" w:color="auto"/>
+          <w:insideH w:val="single" w:sz="4" w:space="0" w:color="auto"/>
+          <w:insideV w:val="single" w:sz="4" w:space="0" w:color="auto"/>
+        </w:tblBorders>
+        <w:tblLayout w:type="fixed"/>
+        <w:tblCellMar>
+          <w:left w:w="70" w:type="dxa"/>
+          <w:right w:w="70" w:type="dxa"/>
+        </w:tblCellMar>
+        <w:tblLook w:val="0000" w:firstRow="0" w:lastRow="0" w:firstColumn="0" w:lastColumn="0" w:noHBand="0" w:noVBand="0"/>
+      </w:tblPr>
+      <w:tblGrid>
+        <w:gridCol w:w="2000"/>
+        <w:gridCol w:w="2000"/>
+        <w:gridCol w:w="2000"/>
+        <w:gridCol w:w="2000"/>
+      </w:tblGrid>
+      <w:tr>
+        <w:tblPrEx>
+          <w:tblCellMar>
+            <w:top w:w="0" w:type="dxa"/>
+            <w:bottom w:w="0" w:type="dxa"/>
+          </w:tblCellMar>
+        </w:tblPrEx>
+        <w:tc>
+          <w:tcPr>
+            <w:tcW w:w="2000" w:type="dxa"/>
+            <w:vMerge w:val="restart"/>
+            <w:shd w:val="clear" w:color="auto" w:fill="auto"/>
+          </w:tcPr>
+          <w:p>
+            <w:pPr>
+              <w:jc w:val="center"/>
+              <w:rPr>
+                <w:b/>
+                <w:sz w:val="48"/>
+              </w:rPr>
+            </w:pPr>
+            <w:r>
+              <w:rPr>
+                <w:b/>
+                <w:sz w:val="48"/>
+              </w:rPr>
+              <w:t>NOMBRE</w:t>
+            </w:r>
+          </w:p>
+        </w:tc>
+        <w:tc>
+          <w:tcPr>
+            <w:tcW w:w="6000" w:type="dxa"/>
+            <w:gridSpan w:val="3"/>
+            <w:shd w:val="clear" w:color="auto" w:fill="auto"/>
+          </w:tcPr>
+          <w:p>
+            <w:pPr>
+              <w:jc w:val="center"/>
+              <w:rPr>
+                <w:b/>
+                <w:sz w:val="48"/>
+              </w:rPr>
+            </w:pPr>
+            <w:r>
+              <w:rPr>
+                <w:b/>
+                <w:sz w:val="48"/>
+              </w:rPr>
+              <w:t>MATERIA/NOTA</w:t>
+            </w:r>
+          </w:p>
+        </w:tc>
+      </w:tr>
+      <w:tr>
+        <w:tblPrEx>
+          <w:tblCellMar>
+            <w:top w:w="0" w:type="dxa"/>
+            <w:bottom w:w="0" w:type="dxa"/>
+          </w:tblCellMar>
+        </w:tblPrEx>
+        <w:tc>
+          <w:tcPr>
+            <w:tcW w:w="2000" w:type="dxa"/>
+            <w:vMerge/>
+            <w:shd w:val="clear" w:color="auto" w:fill="auto"/>
+          </w:tcPr>
+          <w:p>
+            <w:pPr>
+              <w:jc w:val="center"/>
+              <w:rPr>
+                <w:b/>
+                <w:sz w:val="48"/>
+              </w:rPr>
+            </w:pPr>
+          </w:p>
+        </w:tc>
+        <w:tc>
+          <w:tcPr>
+            <w:tcW w:w="2000" w:type="dxa"/>
+            <w:shd w:val="clear" w:color="auto" w:fill="auto"/>
+          </w:tcPr>
+          <w:p>
+            <w:pPr>
+              <w:jc w:val="center"/>
+              <w:rPr>
+                <w:b/>
+                <w:sz w:val="48"/>
+              </w:rPr>
+            </w:pPr>
+            <w:r>
+              <w:rPr>
+                <w:b/>
+                <w:sz w:val="48"/>
+              </w:rPr>
+              <w:t>MATEMATICAS</w:t>
+            </w:r>
+          </w:p>
+        </w:tc>
+        <w:tc>
+          <w:tcPr>
+            <w:tcW w:w="2000" w:type="dxa"/>
+            <w:shd w:val="clear" w:color="auto" w:fill="auto"/>
+          </w:tcPr>
+          <w:p>
+            <w:pPr>
+              <w:jc w:val="center"/>
+              <w:rPr>
+                <w:b/>
+                <w:sz w:val="48"/>
+              </w:rPr>
+            </w:pPr>
+            <w:r>
+              <w:rPr>
+                <w:b/>
+                <w:sz w:val="48"/>
+              </w:rPr>
+              <w:t>LENGUAJE</w:t>
+            </w:r>
+          </w:p>
+        </w:tc>
+        <w:tc>
+          <w:tcPr>
+            <w:tcW w:w="2000" w:type="dxa"/>
+            <w:shd w:val="clear" w:color="auto" w:fill="auto"/>
+          </w:tcPr>
+          <w:p>
+            <w:pPr>
+              <w:jc w:val="center"/>
+              <w:rPr>
+                <w:b/>
+                <w:sz w:val="48"/>
+              </w:rPr>
+            </w:pPr>
+            <w:r>
+              <w:rPr>
+                <w:b/>
+                <w:sz w:val="48"/>
+              </w:rPr>
+              <w:t>RELIGION</w:t>
+            </w:r>
+          </w:p>
+        </w:tc>
+      </w:tr>
+      <w:tr>
+        <w:tblPrEx>
+          <w:tblCellMar>
+            <w:top w:w="0" w:type="dxa"/>
+            <w:bottom w:w="0" w:type="dxa"/>
+          </w:tblCellMar>
+        </w:tblPrEx>
+        <w:tc>
+          <w:tcPr>
+            <w:tcW w:w="2000" w:type="dxa"/>
+            <w:shd w:val="clear" w:color="auto" w:fill="auto"/>
+          </w:tcPr>
+          <w:p>
+            <w:pPr>
+              <w:jc w:val="center"/>
+              <w:rPr>
+                <w:b/>
+                <w:sz w:val="48"/>
+              </w:rPr>
+            </w:pPr>
+            <w:r>
+              <w:rPr>
+                <w:b/>
+                <w:sz w:val="48"/>
+              </w:rPr>
+              <w:t>Juan</w:t>
+            </w:r>
+          </w:p>
+        </w:tc>
+        <w:tc>
+          <w:tcPr>
+            <w:tcW w:w="2000" w:type="dxa"/>
+            <w:shd w:val="clear" w:color="auto" w:fill="auto"/>
+          </w:tcPr>
+          <w:p>
+            <w:pPr>
+              <w:jc w:val="center"/>
+              <w:rPr>
+                <w:b/>
+                <w:sz w:val="48"/>
+              </w:rPr>
+            </w:pPr>
+            <w:r>
+              <w:rPr>
+                <w:b/>
+                <w:sz w:val="48"/>
+              </w:rPr>
+              <w:t>85</w:t>
+            </w:r>
+          </w:p>
+        </w:tc>
+        <w:tc>
+          <w:tcPr>
+            <w:tcW w:w="2000" w:type="dxa"/>
+            <w:shd w:val="clear" w:color="auto" w:fill="auto"/>
+          </w:tcPr>
+          <w:p>
+            <w:pPr>
+              <w:jc w:val="center"/>
+              <w:rPr>
+                <w:b/>
+                <w:sz w:val="48"/>
+              </w:rPr>
+            </w:pPr>
+            <w:r>
+              <w:rPr>
+                <w:b/>
+                <w:sz w:val="48"/>
+              </w:rPr>
+              <w:t>78</w:t>
+            </w:r>
+          </w:p>
+        </w:tc>
+        <w:tc>
+          <w:tcPr>
+            <w:tcW w:w="2000" w:type="dxa"/>
+            <w:shd w:val="clear" w:color="auto" w:fill="auto"/>
+          </w:tcPr>
+          <w:p>
+            <w:pPr>
+              <w:jc w:val="center"/>
+              <w:rPr>
+                <w:b/>
+                <w:sz w:val="48"/>
+              </w:rPr>
+            </w:pPr>
+            <w:r>
+              <w:rPr>
+                <w:b/>
+                <w:sz w:val="48"/>
+              </w:rPr>
+              <w:t>92</w:t>
+            </w:r>
+          </w:p>
+        </w:tc>
+      </w:tr>
+      <w:tr>
+        <w:tblPrEx>
+          <w:tblCellMar>
+            <w:top w:w="0" w:type="dxa"/>
+            <w:bottom w:w="0" w:type="dxa"/>
+          </w:tblCellMar>
+        </w:tblPrEx>
+        <w:tc>
+          <w:tcPr>
+            <w:tcW w:w="2000" w:type="dxa"/>
+            <w:shd w:val="clear" w:color="auto" w:fill="auto"/>
+          </w:tcPr>
+          <w:p>
+            <w:pPr>
+              <w:jc w:val="center"/>
+              <w:rPr>
+                <w:b/>
+                <w:sz w:val="48"/>
+              </w:rPr>
+            </w:pPr>
+            <w:r>
+              <w:rPr>
+                <w:b/>
+                <w:sz w:val="48"/>
+              </w:rPr>
+              <w:t>María</w:t>
+            </w:r>
+          </w:p>
+        </w:tc>
+        <w:tc>
+          <w:tcPr>
+            <w:tcW w:w="2000" w:type="dxa"/>
+            <w:shd w:val="clear" w:color="auto" w:fill="auto"/>
+          </w:tcPr>
+          <w:p>
+            <w:pPr>
+              <w:jc w:val="center"/>
+              <w:rPr>
+                <w:b/>
+                <w:sz w:val="48"/>
+              </w:rPr>
+            </w:pPr>
+            <w:r>
+              <w:rPr>
+                <w:b/>
+                <w:sz w:val="48"/>
+              </w:rPr>
+              <w:t>90</w:t>
+            </w:r>
+          </w:p>
+        </w:tc>
+        <w:tc>
+          <w:tcPr>
+            <w:tcW w:w="2000" w:type="dxa"/>
+            <w:shd w:val="clear" w:color="auto" w:fill="auto"/>
+          </w:tcPr>
+          <w:p>
+            <w:pPr>
+              <w:jc w:val="center"/>
+              <w:rPr>
+                <w:b/>
+                <w:sz w:val="48"/>
+              </w:rPr>
+            </w:pPr>
+            <w:r>
+              <w:rPr>
+                <w:b/>
+                <w:sz w:val="48"/>
+              </w:rPr>
+              <w:t>88</w:t>
+            </w:r>
+          </w:p>
+        </w:tc>
+        <w:tc>
+          <w:tcPr>
+            <w:tcW w:w="2000" w:type="dxa"/>
+            <w:shd w:val="clear" w:color="auto" w:fill="auto"/>
+          </w:tcPr>
+          <w:p>
+            <w:pPr>
+              <w:jc w:val="center"/>
+              <w:rPr>
+                <w:b/>
+                <w:sz w:val="48"/>
+              </w:rPr>
+            </w:pPr>
+            <w:r>
+              <w:rPr>
+                <w:b/>
+                <w:sz w:val="48"/>
+              </w:rPr>
+              <w:t>95</w:t>
+            </w:r>
+          </w:p>
+        </w:tc>
+      </w:tr>
+      <w:tr>
+        <w:tblPrEx>
+          <w:tblCellMar>
+            <w:top w:w="0" w:type="dxa"/>
+            <w:bottom w:w="0" w:type="dxa"/>
+          </w:tblCellMar>
+        </w:tblPrEx>
+        <w:tc>
+          <w:tcPr>
+            <w:tcW w:w="2000" w:type="dxa"/>
+            <w:shd w:val="clear" w:color="auto" w:fill="auto"/>
+          </w:tcPr>
+          <w:p>
+            <w:pPr>
+              <w:jc w:val="center"/>
+              <w:rPr>
+                <w:b/>
+                <w:sz w:val="48"/>
+              </w:rPr>
+            </w:pPr>
+            <w:r>
+              <w:rPr>
+                <w:b/>
+                <w:sz w:val="48"/>
+              </w:rPr>
+              <w:t>Pedro</w:t>
+            </w:r>
+          </w:p>
+        </w:tc>
+        <w:tc>
+          <w:tcPr>
+            <w:tcW w:w="2000" w:type="dxa"/>
+            <w:shd w:val="clear" w:color="auto" w:fill="auto"/>
+          </w:tcPr>
+          <w:p>
+            <w:pPr>
+              <w:jc w:val="center"/>
+              <w:rPr>
+                <w:b/>
+                <w:sz w:val="48"/>
+              </w:rPr>
+            </w:pPr>
+            <w:r>
+              <w:rPr>
+                <w:b/>
+                <w:sz w:val="48"/>
+              </w:rPr>
+              <w:t>70</w:t>
+            </w:r>
+          </w:p>
+        </w:tc>
+        <w:tc>
+          <w:tcPr>
+            <w:tcW w:w="2000" w:type="dxa"/>
+            <w:shd w:val="clear" w:color="auto" w:fill="auto"/>
+          </w:tcPr>
+          <w:p>
+            <w:pPr>
+              <w:jc w:val="center"/>
+              <w:rPr>
+                <w:b/>
+                <w:sz w:val="48"/>
+              </w:rPr>
+            </w:pPr>
+            <w:r>
+              <w:rPr>
+                <w:b/>
+                <w:sz w:val="48"/>
+              </w:rPr>
+              <w:t>75</w:t>
+            </w:r>
+          </w:p>
+        </w:tc>
+        <w:tc>
+          <w:tcPr>
+            <w:tcW w:w="2000" w:type="dxa"/>
+            <w:shd w:val="clear" w:color="auto" w:fill="auto"/>
+          </w:tcPr>
+          <w:p>
+            <w:pPr>
+              <w:jc w:val="center"/>
+              <w:rPr>
+                <w:b/>
+                <w:sz w:val="48"/>
+              </w:rPr>
+            </w:pPr>
+            <w:r>
+              <w:rPr>
+                <w:b/>
+                <w:sz w:val="48"/>
+              </w:rPr>
+              <w:t>80</w:t>
+            </w:r>
+          </w:p>
+        </w:tc>
+      </w:tr>
+    </w:tbl>
     <w:p>
       <w:pPr>
+        <w:jc w:val="center"/>
         <w:rPr>
           <w:b/>
-          <w:sz w:val="28"/>
-        </w:rPr>
-      </w:pPr>
-      <w:r>
-        <w:rPr>
-          <w:b/>
-          <w:sz w:val="28"/>
-        </w:rPr>
-        <w:t>Estudiante: Juan</w:t>
-      </w:r>
-    </w:p>
-    <w:p>
-      <w:pPr>
-        <w:rPr>
-          <w:b/>
-          <w:sz w:val="28"/>
-        </w:rPr>
-      </w:pPr>
-      <w:r>
-        <w:rPr>
-          <w:b/>
-          <w:sz w:val="28"/>
-        </w:rPr>
-        <w:t xml:space="preserve">  Matemáticas: 85</w:t>
-      </w:r>
-    </w:p>
-    <w:p>
-      <w:pPr>
-        <w:rPr>
-          <w:b/>
-          <w:sz w:val="28"/>
-        </w:rPr>
-      </w:pPr>
-      <w:r>
-        <w:rPr>
-          <w:b/>
-          <w:sz w:val="28"/>
-        </w:rPr>
-        <w:t xml:space="preserve">  Lenguaje: 78</w:t>
-      </w:r>
-    </w:p>
-    <w:p>
-      <w:pPr>
-        <w:rPr>
-          <w:b/>
-          <w:sz w:val="28"/>
-        </w:rPr>
-      </w:pPr>
-      <w:r>
-        <w:rPr>
-          <w:b/>
-          <w:sz w:val="28"/>
-        </w:rPr>
-        <w:t xml:space="preserve">  Religión: 92</w:t>
-      </w:r>
-    </w:p>
-    <w:p>
-      <w:pPr>
-        <w:rPr>
-          <w:b/>
-          <w:sz w:val="28"/>
-        </w:rPr>
-      </w:pPr>
-    </w:p>
-    <w:p>
-      <w:pPr>
-        <w:rPr>
-          <w:b/>
-          <w:sz w:val="28"/>
-        </w:rPr>
-      </w:pPr>
-    </w:p>
-    <w:p>
-      <w:pPr>
-        <w:rPr>
-          <w:b/>
-          <w:sz w:val="28"/>
-        </w:rPr>
-      </w:pPr>
-      <w:r>
-        <w:rPr>
-          <w:b/>
-          <w:sz w:val="28"/>
-        </w:rPr>
-        <w:t>Estudiante: María</w:t>
-      </w:r>
-    </w:p>
-    <w:p>
-      <w:pPr>
-        <w:rPr>
-          <w:b/>
-          <w:sz w:val="28"/>
-        </w:rPr>
-      </w:pPr>
-      <w:r>
-        <w:rPr>
-          <w:b/>
-          <w:sz w:val="28"/>
-        </w:rPr>
-        <w:t xml:space="preserve">  Matemáticas: 90</w:t>
-      </w:r>
-    </w:p>
-    <w:p>
-      <w:pPr>
-        <w:rPr>
-          <w:b/>
-          <w:sz w:val="28"/>
-        </w:rPr>
-      </w:pPr>
-      <w:r>
-        <w:rPr>
-          <w:b/>
-          <w:sz w:val="28"/>
-        </w:rPr>
-        <w:t xml:space="preserve">  Lenguaje: 88</w:t>
-      </w:r>
-    </w:p>
-    <w:p>
-      <w:pPr>
-        <w:rPr>
-          <w:b/>
-          <w:sz w:val="28"/>
-        </w:rPr>
-      </w:pPr>
-      <w:r>
-        <w:rPr>
-          <w:b/>
-          <w:sz w:val="28"/>
-        </w:rPr>
-        <w:t xml:space="preserve">  Religión: 95</w:t>
-      </w:r>
-    </w:p>
-    <w:p>
-      <w:pPr>
-        <w:rPr>
-          <w:b/>
-          <w:sz w:val="28"/>
-        </w:rPr>
-      </w:pPr>
-    </w:p>
-    <w:p>
-      <w:pPr>
-        <w:rPr>
-          <w:b/>
-          <w:sz w:val="28"/>
-        </w:rPr>
-      </w:pPr>
-    </w:p>
-    <w:p>
-      <w:pPr>
-        <w:rPr>
-          <w:b/>
-          <w:sz w:val="28"/>
-        </w:rPr>
-      </w:pPr>
-      <w:r>
-        <w:rPr>
-          <w:b/>
-          <w:sz w:val="28"/>
-        </w:rPr>
-        <w:t>Estudiante: Pedro</w:t>
-      </w:r>
-    </w:p>
-    <w:p>
-      <w:pPr>
-        <w:rPr>
-          <w:b/>
-          <w:sz w:val="28"/>
-        </w:rPr>
-      </w:pPr>
-      <w:r>
-        <w:rPr>
-          <w:b/>
-          <w:sz w:val="28"/>
-        </w:rPr>
-        <w:t xml:space="preserve">  Matemáticas: 70</w:t>
-      </w:r>
-    </w:p>
-    <w:p>
-      <w:pPr>
-        <w:rPr>
-          <w:b/>
-          <w:sz w:val="28"/>
-        </w:rPr>
-      </w:pPr>
-      <w:r>
-        <w:rPr>
-          <w:b/>
-          <w:sz w:val="28"/>
-        </w:rPr>
-        <w:t xml:space="preserve">  Lenguaje: 75</w:t>
-      </w:r>
-    </w:p>
-    <w:p>
-      <w:pPr>
-        <w:rPr>
-          <w:b/>
-          <w:sz w:val="28"/>
-        </w:rPr>
-      </w:pPr>
-      <w:r>
-        <w:rPr>
-          <w:b/>
-          <w:sz w:val="28"/>
-        </w:rPr>
-        <w:t xml:space="preserve">  Religión: 80</w:t>
-      </w:r>
-    </w:p>
-    <w:p>
-      <w:pPr>
-        <w:rPr>
-          <w:b/>
-          <w:sz w:val="28"/>
-        </w:rPr>
-      </w:pPr>
-    </w:p>
-    <w:p>
-      <w:pPr>
-        <w:rPr>
-          <w:b/>
-          <w:sz w:val="28"/>
-        </w:rPr>
-      </w:pPr>
-    </w:p>
-    <w:p>
-      <w:pPr>
-        <w:rPr>
-          <w:b/>
-          <w:sz w:val="28"/>
+          <w:sz w:val="48"/>
         </w:rPr>
       </w:pPr>
     </w:p>
@@ -690,7 +920,7 @@
     <w:link w:val="Ttulo1Car"/>
     <w:uiPriority w:val="9"/>
     <w:qFormat/>
-    <w:rsid w:val="0090466F"/>
+    <w:rsid w:val="00834CEB"/>
     <w:pPr>
       <w:keepNext/>
       <w:keepLines/>
@@ -713,7 +943,7 @@
     <w:semiHidden/>
     <w:unhideWhenUsed/>
     <w:qFormat/>
-    <w:rsid w:val="0090466F"/>
+    <w:rsid w:val="00834CEB"/>
     <w:pPr>
       <w:keepNext/>
       <w:keepLines/>
@@ -736,7 +966,7 @@
     <w:semiHidden/>
     <w:unhideWhenUsed/>
     <w:qFormat/>
-    <w:rsid w:val="0090466F"/>
+    <w:rsid w:val="00834CEB"/>
     <w:pPr>
       <w:keepNext/>
       <w:keepLines/>
@@ -759,7 +989,7 @@
     <w:semiHidden/>
     <w:unhideWhenUsed/>
     <w:qFormat/>
-    <w:rsid w:val="0090466F"/>
+    <w:rsid w:val="00834CEB"/>
     <w:pPr>
       <w:keepNext/>
       <w:keepLines/>
@@ -782,7 +1012,7 @@
     <w:semiHidden/>
     <w:unhideWhenUsed/>
     <w:qFormat/>
-    <w:rsid w:val="0090466F"/>
+    <w:rsid w:val="00834CEB"/>
     <w:pPr>
       <w:keepNext/>
       <w:keepLines/>
@@ -803,7 +1033,7 @@
     <w:semiHidden/>
     <w:unhideWhenUsed/>
     <w:qFormat/>
-    <w:rsid w:val="0090466F"/>
+    <w:rsid w:val="00834CEB"/>
     <w:pPr>
       <w:keepNext/>
       <w:keepLines/>
@@ -826,7 +1056,7 @@
     <w:semiHidden/>
     <w:unhideWhenUsed/>
     <w:qFormat/>
-    <w:rsid w:val="0090466F"/>
+    <w:rsid w:val="00834CEB"/>
     <w:pPr>
       <w:keepNext/>
       <w:keepLines/>
@@ -847,7 +1077,7 @@
     <w:semiHidden/>
     <w:unhideWhenUsed/>
     <w:qFormat/>
-    <w:rsid w:val="0090466F"/>
+    <w:rsid w:val="00834CEB"/>
     <w:pPr>
       <w:keepNext/>
       <w:keepLines/>
@@ -870,7 +1100,7 @@
     <w:semiHidden/>
     <w:unhideWhenUsed/>
     <w:qFormat/>
-    <w:rsid w:val="0090466F"/>
+    <w:rsid w:val="00834CEB"/>
     <w:pPr>
       <w:keepNext/>
       <w:keepLines/>
@@ -914,7 +1144,7 @@
     <w:basedOn w:val="Fuentedeprrafopredeter"/>
     <w:link w:val="Ttulo1"/>
     <w:uiPriority w:val="9"/>
-    <w:rsid w:val="0090466F"/>
+    <w:rsid w:val="00834CEB"/>
     <w:rPr>
       <w:rFonts w:asciiTheme="majorHAnsi" w:eastAsiaTheme="majorEastAsia" w:hAnsiTheme="majorHAnsi" w:cstheme="majorBidi"/>
       <w:color w:val="0F4761" w:themeColor="accent1" w:themeShade="BF"/>
@@ -928,7 +1158,7 @@
     <w:link w:val="Ttulo2"/>
     <w:uiPriority w:val="9"/>
     <w:semiHidden/>
-    <w:rsid w:val="0090466F"/>
+    <w:rsid w:val="00834CEB"/>
     <w:rPr>
       <w:rFonts w:asciiTheme="majorHAnsi" w:eastAsiaTheme="majorEastAsia" w:hAnsiTheme="majorHAnsi" w:cstheme="majorBidi"/>
       <w:color w:val="0F4761" w:themeColor="accent1" w:themeShade="BF"/>
@@ -942,7 +1172,7 @@
     <w:link w:val="Ttulo3"/>
     <w:uiPriority w:val="9"/>
     <w:semiHidden/>
-    <w:rsid w:val="0090466F"/>
+    <w:rsid w:val="00834CEB"/>
     <w:rPr>
       <w:rFonts w:eastAsiaTheme="majorEastAsia" w:cstheme="majorBidi"/>
       <w:color w:val="0F4761" w:themeColor="accent1" w:themeShade="BF"/>
@@ -956,7 +1186,7 @@
     <w:link w:val="Ttulo4"/>
     <w:uiPriority w:val="9"/>
     <w:semiHidden/>
-    <w:rsid w:val="0090466F"/>
+    <w:rsid w:val="00834CEB"/>
     <w:rPr>
       <w:rFonts w:eastAsiaTheme="majorEastAsia" w:cstheme="majorBidi"/>
       <w:i/>
@@ -970,7 +1200,7 @@
     <w:link w:val="Ttulo5"/>
     <w:uiPriority w:val="9"/>
     <w:semiHidden/>
-    <w:rsid w:val="0090466F"/>
+    <w:rsid w:val="00834CEB"/>
     <w:rPr>
       <w:rFonts w:eastAsiaTheme="majorEastAsia" w:cstheme="majorBidi"/>
       <w:color w:val="0F4761" w:themeColor="accent1" w:themeShade="BF"/>
@@ -982,7 +1212,7 @@
     <w:link w:val="Ttulo6"/>
     <w:uiPriority w:val="9"/>
     <w:semiHidden/>
-    <w:rsid w:val="0090466F"/>
+    <w:rsid w:val="00834CEB"/>
     <w:rPr>
       <w:rFonts w:eastAsiaTheme="majorEastAsia" w:cstheme="majorBidi"/>
       <w:i/>
@@ -996,7 +1226,7 @@
     <w:link w:val="Ttulo7"/>
     <w:uiPriority w:val="9"/>
     <w:semiHidden/>
-    <w:rsid w:val="0090466F"/>
+    <w:rsid w:val="00834CEB"/>
     <w:rPr>
       <w:rFonts w:eastAsiaTheme="majorEastAsia" w:cstheme="majorBidi"/>
       <w:color w:val="595959" w:themeColor="text1" w:themeTint="A6"/>
@@ -1008,7 +1238,7 @@
     <w:link w:val="Ttulo8"/>
     <w:uiPriority w:val="9"/>
     <w:semiHidden/>
-    <w:rsid w:val="0090466F"/>
+    <w:rsid w:val="00834CEB"/>
     <w:rPr>
       <w:rFonts w:eastAsiaTheme="majorEastAsia" w:cstheme="majorBidi"/>
       <w:i/>
@@ -1022,7 +1252,7 @@
     <w:link w:val="Ttulo9"/>
     <w:uiPriority w:val="9"/>
     <w:semiHidden/>
-    <w:rsid w:val="0090466F"/>
+    <w:rsid w:val="00834CEB"/>
     <w:rPr>
       <w:rFonts w:eastAsiaTheme="majorEastAsia" w:cstheme="majorBidi"/>
       <w:color w:val="272727" w:themeColor="text1" w:themeTint="D8"/>
@@ -1035,7 +1265,7 @@
     <w:link w:val="TtuloCar"/>
     <w:uiPriority w:val="10"/>
     <w:qFormat/>
-    <w:rsid w:val="0090466F"/>
+    <w:rsid w:val="00834CEB"/>
     <w:pPr>
       <w:spacing w:after="80" w:line="240" w:lineRule="auto"/>
       <w:contextualSpacing/>
@@ -1053,7 +1283,7 @@
     <w:basedOn w:val="Fuentedeprrafopredeter"/>
     <w:link w:val="Ttulo"/>
     <w:uiPriority w:val="10"/>
-    <w:rsid w:val="0090466F"/>
+    <w:rsid w:val="00834CEB"/>
     <w:rPr>
       <w:rFonts w:asciiTheme="majorHAnsi" w:eastAsiaTheme="majorEastAsia" w:hAnsiTheme="majorHAnsi" w:cstheme="majorBidi"/>
       <w:spacing w:val="-10"/>
@@ -1069,7 +1299,7 @@
     <w:link w:val="SubttuloCar"/>
     <w:uiPriority w:val="11"/>
     <w:qFormat/>
-    <w:rsid w:val="0090466F"/>
+    <w:rsid w:val="00834CEB"/>
     <w:pPr>
       <w:numPr>
         <w:ilvl w:val="1"/>
@@ -1088,7 +1318,7 @@
     <w:basedOn w:val="Fuentedeprrafopredeter"/>
     <w:link w:val="Subttulo"/>
     <w:uiPriority w:val="11"/>
-    <w:rsid w:val="0090466F"/>
+    <w:rsid w:val="00834CEB"/>
     <w:rPr>
       <w:rFonts w:eastAsiaTheme="majorEastAsia" w:cstheme="majorBidi"/>
       <w:color w:val="595959" w:themeColor="text1" w:themeTint="A6"/>
@@ -1104,7 +1334,7 @@
     <w:link w:val="CitaCar"/>
     <w:uiPriority w:val="29"/>
     <w:qFormat/>
-    <w:rsid w:val="0090466F"/>
+    <w:rsid w:val="00834CEB"/>
     <w:pPr>
       <w:spacing w:before="160"/>
       <w:jc w:val="center"/>
@@ -1120,7 +1350,7 @@
     <w:basedOn w:val="Fuentedeprrafopredeter"/>
     <w:link w:val="Cita"/>
     <w:uiPriority w:val="29"/>
-    <w:rsid w:val="0090466F"/>
+    <w:rsid w:val="00834CEB"/>
     <w:rPr>
       <w:i/>
       <w:iCs/>
@@ -1132,7 +1362,7 @@
     <w:basedOn w:val="Normal"/>
     <w:uiPriority w:val="34"/>
     <w:qFormat/>
-    <w:rsid w:val="0090466F"/>
+    <w:rsid w:val="00834CEB"/>
     <w:pPr>
       <w:ind w:left="720"/>
       <w:contextualSpacing/>
@@ -1143,7 +1373,7 @@
     <w:basedOn w:val="Fuentedeprrafopredeter"/>
     <w:uiPriority w:val="21"/>
     <w:qFormat/>
-    <w:rsid w:val="0090466F"/>
+    <w:rsid w:val="00834CEB"/>
     <w:rPr>
       <w:i/>
       <w:iCs/>
@@ -1157,7 +1387,7 @@
     <w:link w:val="CitadestacadaCar"/>
     <w:uiPriority w:val="30"/>
     <w:qFormat/>
-    <w:rsid w:val="0090466F"/>
+    <w:rsid w:val="00834CEB"/>
     <w:pPr>
       <w:pBdr>
         <w:top w:val="single" w:sz="4" w:space="10" w:color="0F4761" w:themeColor="accent1" w:themeShade="BF"/>
@@ -1178,7 +1408,7 @@
     <w:basedOn w:val="Fuentedeprrafopredeter"/>
     <w:link w:val="Citadestacada"/>
     <w:uiPriority w:val="30"/>
-    <w:rsid w:val="0090466F"/>
+    <w:rsid w:val="00834CEB"/>
     <w:rPr>
       <w:i/>
       <w:iCs/>
@@ -1190,7 +1420,7 @@
     <w:basedOn w:val="Fuentedeprrafopredeter"/>
     <w:uiPriority w:val="32"/>
     <w:qFormat/>
-    <w:rsid w:val="0090466F"/>
+    <w:rsid w:val="00834CEB"/>
     <w:rPr>
       <w:b/>
       <w:bCs/>

</xml_diff>

<commit_message>
fase v2 : mejor vista de los cuadros
</commit_message>
<xml_diff>
--- a/docs/BoletinNotas.docx
+++ b/docs/BoletinNotas.docx
@@ -7,13 +7,13 @@
         <w:jc w:val="center"/>
         <w:rPr>
           <w:b/>
-          <w:sz w:val="48"/>
+          <w:sz w:val="28"/>
         </w:rPr>
       </w:pPr>
       <w:r>
         <w:rPr>
           <w:b/>
-          <w:sz w:val="48"/>
+          <w:sz w:val="28"/>
         </w:rPr>
         <w:t>Boletín de Notas</w:t>
       </w:r>
@@ -23,7 +23,7 @@
         <w:jc w:val="center"/>
         <w:rPr>
           <w:b/>
-          <w:sz w:val="48"/>
+          <w:sz w:val="28"/>
         </w:rPr>
       </w:pPr>
     </w:p>
@@ -32,20 +32,20 @@
         <w:jc w:val="center"/>
         <w:rPr>
           <w:b/>
-          <w:sz w:val="48"/>
+          <w:sz w:val="28"/>
         </w:rPr>
       </w:pPr>
     </w:p>
     <w:tbl>
       <w:tblPr>
-        <w:tblW w:w="0" w:type="auto"/>
+        <w:tblW w:w="8504" w:type="dxa"/>
         <w:tblBorders>
           <w:top w:val="single" w:sz="4" w:space="0" w:color="auto"/>
           <w:left w:val="single" w:sz="4" w:space="0" w:color="auto"/>
           <w:bottom w:val="single" w:sz="4" w:space="0" w:color="auto"/>
           <w:right w:val="single" w:sz="4" w:space="0" w:color="auto"/>
-          <w:insideH w:val="single" w:sz="4" w:space="0" w:color="auto"/>
-          <w:insideV w:val="single" w:sz="4" w:space="0" w:color="auto"/>
+          <w:insideH w:val="single" w:sz="2" w:space="0" w:color="auto"/>
+          <w:insideV w:val="single" w:sz="2" w:space="0" w:color="auto"/>
         </w:tblBorders>
         <w:tblLayout w:type="fixed"/>
         <w:tblCellMar>
@@ -55,10 +55,8 @@
         <w:tblLook w:val="0000" w:firstRow="0" w:lastRow="0" w:firstColumn="0" w:lastColumn="0" w:noHBand="0" w:noVBand="0"/>
       </w:tblPr>
       <w:tblGrid>
-        <w:gridCol w:w="2000"/>
-        <w:gridCol w:w="2000"/>
-        <w:gridCol w:w="2000"/>
-        <w:gridCol w:w="2000"/>
+        <w:gridCol w:w="4252"/>
+        <w:gridCol w:w="4252"/>
       </w:tblGrid>
       <w:tr>
         <w:tblPrEx>
@@ -69,47 +67,56 @@
         </w:tblPrEx>
         <w:tc>
           <w:tcPr>
-            <w:tcW w:w="2000" w:type="dxa"/>
-            <w:vMerge w:val="restart"/>
-            <w:shd w:val="clear" w:color="auto" w:fill="auto"/>
+            <w:tcW w:w="4252" w:type="dxa"/>
+            <w:tcBorders>
+              <w:top w:val="single" w:sz="4" w:space="0" w:color="auto"/>
+              <w:bottom w:val="single" w:sz="2" w:space="0" w:color="auto"/>
+            </w:tcBorders>
+            <w:shd w:val="clear" w:color="auto" w:fill="CCCCCC"/>
+          </w:tcPr>
+          <w:p>
+            <w:pPr>
+              <w:rPr>
+                <w:b/>
+                <w:color w:val="FFFFFF"/>
+                <w:sz w:val="28"/>
+              </w:rPr>
+            </w:pPr>
+            <w:r>
+              <w:rPr>
+                <w:b/>
+                <w:color w:val="FFFFFF"/>
+                <w:sz w:val="28"/>
+              </w:rPr>
+              <w:t>NOMBRE</w:t>
+            </w:r>
+          </w:p>
+        </w:tc>
+        <w:tc>
+          <w:tcPr>
+            <w:tcW w:w="4252" w:type="dxa"/>
+            <w:tcBorders>
+              <w:top w:val="single" w:sz="4" w:space="0" w:color="auto"/>
+              <w:bottom w:val="single" w:sz="2" w:space="0" w:color="auto"/>
+            </w:tcBorders>
+            <w:shd w:val="clear" w:color="auto" w:fill="CCCCCC"/>
           </w:tcPr>
           <w:p>
             <w:pPr>
               <w:jc w:val="center"/>
               <w:rPr>
                 <w:b/>
-                <w:sz w:val="48"/>
-              </w:rPr>
-            </w:pPr>
-            <w:r>
-              <w:rPr>
-                <w:b/>
-                <w:sz w:val="48"/>
-              </w:rPr>
-              <w:t>NOMBRE</w:t>
-            </w:r>
-          </w:p>
-        </w:tc>
-        <w:tc>
-          <w:tcPr>
-            <w:tcW w:w="6000" w:type="dxa"/>
-            <w:gridSpan w:val="3"/>
-            <w:shd w:val="clear" w:color="auto" w:fill="auto"/>
-          </w:tcPr>
-          <w:p>
-            <w:pPr>
-              <w:jc w:val="center"/>
-              <w:rPr>
-                <w:b/>
-                <w:sz w:val="48"/>
-              </w:rPr>
-            </w:pPr>
-            <w:r>
-              <w:rPr>
-                <w:b/>
-                <w:sz w:val="48"/>
-              </w:rPr>
-              <w:t>MATERIA/NOTA</w:t>
+                <w:color w:val="FFFFFF"/>
+                <w:sz w:val="28"/>
+              </w:rPr>
+            </w:pPr>
+            <w:r>
+              <w:rPr>
+                <w:b/>
+                <w:color w:val="FFFFFF"/>
+                <w:sz w:val="28"/>
+              </w:rPr>
+              <w:t>Juan</w:t>
             </w:r>
           </w:p>
         </w:tc>
@@ -123,8 +130,35 @@
         </w:tblPrEx>
         <w:tc>
           <w:tcPr>
-            <w:tcW w:w="2000" w:type="dxa"/>
-            <w:vMerge/>
+            <w:tcW w:w="4252" w:type="dxa"/>
+            <w:tcBorders>
+              <w:top w:val="single" w:sz="2" w:space="0" w:color="auto"/>
+              <w:bottom w:val="single" w:sz="2" w:space="0" w:color="auto"/>
+            </w:tcBorders>
+            <w:shd w:val="clear" w:color="auto" w:fill="3366FF"/>
+          </w:tcPr>
+          <w:p>
+            <w:pPr>
+              <w:rPr>
+                <w:b/>
+                <w:sz w:val="28"/>
+              </w:rPr>
+            </w:pPr>
+            <w:r>
+              <w:rPr>
+                <w:b/>
+                <w:sz w:val="28"/>
+              </w:rPr>
+              <w:t>MATEMÁTICAS</w:t>
+            </w:r>
+          </w:p>
+        </w:tc>
+        <w:tc>
+          <w:tcPr>
+            <w:tcW w:w="4252" w:type="dxa"/>
+            <w:tcBorders>
+              <w:top w:val="single" w:sz="2" w:space="0" w:color="auto"/>
+            </w:tcBorders>
             <w:shd w:val="clear" w:color="auto" w:fill="auto"/>
           </w:tcPr>
           <w:p>
@@ -132,74 +166,15 @@
               <w:jc w:val="center"/>
               <w:rPr>
                 <w:b/>
-                <w:sz w:val="48"/>
-              </w:rPr>
-            </w:pPr>
-          </w:p>
-        </w:tc>
-        <w:tc>
-          <w:tcPr>
-            <w:tcW w:w="2000" w:type="dxa"/>
-            <w:shd w:val="clear" w:color="auto" w:fill="auto"/>
-          </w:tcPr>
-          <w:p>
-            <w:pPr>
-              <w:jc w:val="center"/>
-              <w:rPr>
-                <w:b/>
-                <w:sz w:val="48"/>
-              </w:rPr>
-            </w:pPr>
-            <w:r>
-              <w:rPr>
-                <w:b/>
-                <w:sz w:val="48"/>
-              </w:rPr>
-              <w:t>MATEMATICAS</w:t>
-            </w:r>
-          </w:p>
-        </w:tc>
-        <w:tc>
-          <w:tcPr>
-            <w:tcW w:w="2000" w:type="dxa"/>
-            <w:shd w:val="clear" w:color="auto" w:fill="auto"/>
-          </w:tcPr>
-          <w:p>
-            <w:pPr>
-              <w:jc w:val="center"/>
-              <w:rPr>
-                <w:b/>
-                <w:sz w:val="48"/>
-              </w:rPr>
-            </w:pPr>
-            <w:r>
-              <w:rPr>
-                <w:b/>
-                <w:sz w:val="48"/>
-              </w:rPr>
-              <w:t>LENGUAJE</w:t>
-            </w:r>
-          </w:p>
-        </w:tc>
-        <w:tc>
-          <w:tcPr>
-            <w:tcW w:w="2000" w:type="dxa"/>
-            <w:shd w:val="clear" w:color="auto" w:fill="auto"/>
-          </w:tcPr>
-          <w:p>
-            <w:pPr>
-              <w:jc w:val="center"/>
-              <w:rPr>
-                <w:b/>
-                <w:sz w:val="48"/>
-              </w:rPr>
-            </w:pPr>
-            <w:r>
-              <w:rPr>
-                <w:b/>
-                <w:sz w:val="48"/>
-              </w:rPr>
-              <w:t>RELIGION</w:t>
+                <w:sz w:val="28"/>
+              </w:rPr>
+            </w:pPr>
+            <w:r>
+              <w:rPr>
+                <w:b/>
+                <w:sz w:val="28"/>
+              </w:rPr>
+              <w:t>85</w:t>
             </w:r>
           </w:p>
         </w:tc>
@@ -213,7 +188,32 @@
         </w:tblPrEx>
         <w:tc>
           <w:tcPr>
-            <w:tcW w:w="2000" w:type="dxa"/>
+            <w:tcW w:w="4252" w:type="dxa"/>
+            <w:tcBorders>
+              <w:top w:val="single" w:sz="2" w:space="0" w:color="auto"/>
+              <w:bottom w:val="single" w:sz="2" w:space="0" w:color="auto"/>
+            </w:tcBorders>
+            <w:shd w:val="clear" w:color="auto" w:fill="3366FF"/>
+          </w:tcPr>
+          <w:p>
+            <w:pPr>
+              <w:rPr>
+                <w:b/>
+                <w:sz w:val="28"/>
+              </w:rPr>
+            </w:pPr>
+            <w:r>
+              <w:rPr>
+                <w:b/>
+                <w:sz w:val="28"/>
+              </w:rPr>
+              <w:t>LENGUAJE</w:t>
+            </w:r>
+          </w:p>
+        </w:tc>
+        <w:tc>
+          <w:tcPr>
+            <w:tcW w:w="4252" w:type="dxa"/>
             <w:shd w:val="clear" w:color="auto" w:fill="auto"/>
           </w:tcPr>
           <w:p>
@@ -221,81 +221,15 @@
               <w:jc w:val="center"/>
               <w:rPr>
                 <w:b/>
-                <w:sz w:val="48"/>
-              </w:rPr>
-            </w:pPr>
-            <w:r>
-              <w:rPr>
-                <w:b/>
-                <w:sz w:val="48"/>
-              </w:rPr>
-              <w:t>Juan</w:t>
-            </w:r>
-          </w:p>
-        </w:tc>
-        <w:tc>
-          <w:tcPr>
-            <w:tcW w:w="2000" w:type="dxa"/>
-            <w:shd w:val="clear" w:color="auto" w:fill="auto"/>
-          </w:tcPr>
-          <w:p>
-            <w:pPr>
-              <w:jc w:val="center"/>
-              <w:rPr>
-                <w:b/>
-                <w:sz w:val="48"/>
-              </w:rPr>
-            </w:pPr>
-            <w:r>
-              <w:rPr>
-                <w:b/>
-                <w:sz w:val="48"/>
-              </w:rPr>
-              <w:t>85</w:t>
-            </w:r>
-          </w:p>
-        </w:tc>
-        <w:tc>
-          <w:tcPr>
-            <w:tcW w:w="2000" w:type="dxa"/>
-            <w:shd w:val="clear" w:color="auto" w:fill="auto"/>
-          </w:tcPr>
-          <w:p>
-            <w:pPr>
-              <w:jc w:val="center"/>
-              <w:rPr>
-                <w:b/>
-                <w:sz w:val="48"/>
-              </w:rPr>
-            </w:pPr>
-            <w:r>
-              <w:rPr>
-                <w:b/>
-                <w:sz w:val="48"/>
+                <w:sz w:val="28"/>
+              </w:rPr>
+            </w:pPr>
+            <w:r>
+              <w:rPr>
+                <w:b/>
+                <w:sz w:val="28"/>
               </w:rPr>
               <w:t>78</w:t>
-            </w:r>
-          </w:p>
-        </w:tc>
-        <w:tc>
-          <w:tcPr>
-            <w:tcW w:w="2000" w:type="dxa"/>
-            <w:shd w:val="clear" w:color="auto" w:fill="auto"/>
-          </w:tcPr>
-          <w:p>
-            <w:pPr>
-              <w:jc w:val="center"/>
-              <w:rPr>
-                <w:b/>
-                <w:sz w:val="48"/>
-              </w:rPr>
-            </w:pPr>
-            <w:r>
-              <w:rPr>
-                <w:b/>
-                <w:sz w:val="48"/>
-              </w:rPr>
-              <w:t>92</w:t>
             </w:r>
           </w:p>
         </w:tc>
@@ -309,7 +243,32 @@
         </w:tblPrEx>
         <w:tc>
           <w:tcPr>
-            <w:tcW w:w="2000" w:type="dxa"/>
+            <w:tcW w:w="4252" w:type="dxa"/>
+            <w:tcBorders>
+              <w:top w:val="single" w:sz="2" w:space="0" w:color="auto"/>
+              <w:bottom w:val="single" w:sz="2" w:space="0" w:color="auto"/>
+            </w:tcBorders>
+            <w:shd w:val="clear" w:color="auto" w:fill="3366FF"/>
+          </w:tcPr>
+          <w:p>
+            <w:pPr>
+              <w:rPr>
+                <w:b/>
+                <w:sz w:val="28"/>
+              </w:rPr>
+            </w:pPr>
+            <w:r>
+              <w:rPr>
+                <w:b/>
+                <w:sz w:val="28"/>
+              </w:rPr>
+              <w:t>RELIGIÓN</w:t>
+            </w:r>
+          </w:p>
+        </w:tc>
+        <w:tc>
+          <w:tcPr>
+            <w:tcW w:w="4252" w:type="dxa"/>
             <w:shd w:val="clear" w:color="auto" w:fill="auto"/>
           </w:tcPr>
           <w:p>
@@ -317,81 +276,15 @@
               <w:jc w:val="center"/>
               <w:rPr>
                 <w:b/>
-                <w:sz w:val="48"/>
-              </w:rPr>
-            </w:pPr>
-            <w:r>
-              <w:rPr>
-                <w:b/>
-                <w:sz w:val="48"/>
-              </w:rPr>
-              <w:t>María</w:t>
-            </w:r>
-          </w:p>
-        </w:tc>
-        <w:tc>
-          <w:tcPr>
-            <w:tcW w:w="2000" w:type="dxa"/>
-            <w:shd w:val="clear" w:color="auto" w:fill="auto"/>
-          </w:tcPr>
-          <w:p>
-            <w:pPr>
-              <w:jc w:val="center"/>
-              <w:rPr>
-                <w:b/>
-                <w:sz w:val="48"/>
-              </w:rPr>
-            </w:pPr>
-            <w:r>
-              <w:rPr>
-                <w:b/>
-                <w:sz w:val="48"/>
-              </w:rPr>
-              <w:t>90</w:t>
-            </w:r>
-          </w:p>
-        </w:tc>
-        <w:tc>
-          <w:tcPr>
-            <w:tcW w:w="2000" w:type="dxa"/>
-            <w:shd w:val="clear" w:color="auto" w:fill="auto"/>
-          </w:tcPr>
-          <w:p>
-            <w:pPr>
-              <w:jc w:val="center"/>
-              <w:rPr>
-                <w:b/>
-                <w:sz w:val="48"/>
-              </w:rPr>
-            </w:pPr>
-            <w:r>
-              <w:rPr>
-                <w:b/>
-                <w:sz w:val="48"/>
-              </w:rPr>
-              <w:t>88</w:t>
-            </w:r>
-          </w:p>
-        </w:tc>
-        <w:tc>
-          <w:tcPr>
-            <w:tcW w:w="2000" w:type="dxa"/>
-            <w:shd w:val="clear" w:color="auto" w:fill="auto"/>
-          </w:tcPr>
-          <w:p>
-            <w:pPr>
-              <w:jc w:val="center"/>
-              <w:rPr>
-                <w:b/>
-                <w:sz w:val="48"/>
-              </w:rPr>
-            </w:pPr>
-            <w:r>
-              <w:rPr>
-                <w:b/>
-                <w:sz w:val="48"/>
-              </w:rPr>
-              <w:t>95</w:t>
+                <w:sz w:val="28"/>
+              </w:rPr>
+            </w:pPr>
+            <w:r>
+              <w:rPr>
+                <w:b/>
+                <w:sz w:val="28"/>
+              </w:rPr>
+              <w:t>92</w:t>
             </w:r>
           </w:p>
         </w:tc>
@@ -405,89 +298,30 @@
         </w:tblPrEx>
         <w:tc>
           <w:tcPr>
-            <w:tcW w:w="2000" w:type="dxa"/>
-            <w:shd w:val="clear" w:color="auto" w:fill="auto"/>
+            <w:tcW w:w="8504" w:type="dxa"/>
+            <w:gridSpan w:val="2"/>
+            <w:tcBorders>
+              <w:top w:val="single" w:sz="2" w:space="0" w:color="auto"/>
+              <w:bottom w:val="single" w:sz="4" w:space="0" w:color="auto"/>
+            </w:tcBorders>
+            <w:shd w:val="clear" w:color="auto" w:fill="3366FF"/>
           </w:tcPr>
           <w:p>
             <w:pPr>
               <w:jc w:val="center"/>
               <w:rPr>
                 <w:b/>
-                <w:sz w:val="48"/>
-              </w:rPr>
-            </w:pPr>
-            <w:r>
-              <w:rPr>
-                <w:b/>
-                <w:sz w:val="48"/>
-              </w:rPr>
-              <w:t>Pedro</w:t>
-            </w:r>
-          </w:p>
-        </w:tc>
-        <w:tc>
-          <w:tcPr>
-            <w:tcW w:w="2000" w:type="dxa"/>
-            <w:shd w:val="clear" w:color="auto" w:fill="auto"/>
-          </w:tcPr>
-          <w:p>
-            <w:pPr>
-              <w:jc w:val="center"/>
-              <w:rPr>
-                <w:b/>
-                <w:sz w:val="48"/>
-              </w:rPr>
-            </w:pPr>
-            <w:r>
-              <w:rPr>
-                <w:b/>
-                <w:sz w:val="48"/>
-              </w:rPr>
-              <w:t>70</w:t>
-            </w:r>
-          </w:p>
-        </w:tc>
-        <w:tc>
-          <w:tcPr>
-            <w:tcW w:w="2000" w:type="dxa"/>
-            <w:shd w:val="clear" w:color="auto" w:fill="auto"/>
-          </w:tcPr>
-          <w:p>
-            <w:pPr>
-              <w:jc w:val="center"/>
-              <w:rPr>
-                <w:b/>
-                <w:sz w:val="48"/>
-              </w:rPr>
-            </w:pPr>
-            <w:r>
-              <w:rPr>
-                <w:b/>
-                <w:sz w:val="48"/>
-              </w:rPr>
-              <w:t>75</w:t>
-            </w:r>
-          </w:p>
-        </w:tc>
-        <w:tc>
-          <w:tcPr>
-            <w:tcW w:w="2000" w:type="dxa"/>
-            <w:shd w:val="clear" w:color="auto" w:fill="auto"/>
-          </w:tcPr>
-          <w:p>
-            <w:pPr>
-              <w:jc w:val="center"/>
-              <w:rPr>
-                <w:b/>
-                <w:sz w:val="48"/>
-              </w:rPr>
-            </w:pPr>
-            <w:r>
-              <w:rPr>
-                <w:b/>
-                <w:sz w:val="48"/>
-              </w:rPr>
-              <w:t>80</w:t>
+                <w:i/>
+                <w:sz w:val="24"/>
+              </w:rPr>
+            </w:pPr>
+            <w:r>
+              <w:rPr>
+                <w:b/>
+                <w:i/>
+                <w:sz w:val="24"/>
+              </w:rPr>
+              <w:t>Observaciones:</w:t>
             </w:r>
           </w:p>
         </w:tc>
@@ -498,11 +332,677 @@
         <w:jc w:val="center"/>
         <w:rPr>
           <w:b/>
-          <w:sz w:val="48"/>
+          <w:sz w:val="28"/>
         </w:rPr>
       </w:pPr>
     </w:p>
+    <w:p>
+      <w:pPr>
+        <w:jc w:val="center"/>
+        <w:rPr>
+          <w:b/>
+          <w:sz w:val="28"/>
+        </w:rPr>
+      </w:pPr>
+    </w:p>
+    <w:tbl>
+      <w:tblPr>
+        <w:tblW w:w="8504" w:type="dxa"/>
+        <w:tblBorders>
+          <w:top w:val="single" w:sz="4" w:space="0" w:color="auto"/>
+          <w:left w:val="single" w:sz="4" w:space="0" w:color="auto"/>
+          <w:bottom w:val="single" w:sz="4" w:space="0" w:color="auto"/>
+          <w:right w:val="single" w:sz="4" w:space="0" w:color="auto"/>
+          <w:insideH w:val="single" w:sz="2" w:space="0" w:color="auto"/>
+          <w:insideV w:val="single" w:sz="2" w:space="0" w:color="auto"/>
+        </w:tblBorders>
+        <w:tblLayout w:type="fixed"/>
+        <w:tblCellMar>
+          <w:left w:w="70" w:type="dxa"/>
+          <w:right w:w="70" w:type="dxa"/>
+        </w:tblCellMar>
+        <w:tblLook w:val="0000" w:firstRow="0" w:lastRow="0" w:firstColumn="0" w:lastColumn="0" w:noHBand="0" w:noVBand="0"/>
+      </w:tblPr>
+      <w:tblGrid>
+        <w:gridCol w:w="4252"/>
+        <w:gridCol w:w="4252"/>
+      </w:tblGrid>
+      <w:tr>
+        <w:tblPrEx>
+          <w:tblCellMar>
+            <w:top w:w="0" w:type="dxa"/>
+            <w:bottom w:w="0" w:type="dxa"/>
+          </w:tblCellMar>
+        </w:tblPrEx>
+        <w:tc>
+          <w:tcPr>
+            <w:tcW w:w="4252" w:type="dxa"/>
+            <w:tcBorders>
+              <w:top w:val="single" w:sz="4" w:space="0" w:color="auto"/>
+              <w:bottom w:val="single" w:sz="2" w:space="0" w:color="auto"/>
+            </w:tcBorders>
+            <w:shd w:val="clear" w:color="auto" w:fill="CCCCCC"/>
+          </w:tcPr>
+          <w:p>
+            <w:pPr>
+              <w:rPr>
+                <w:b/>
+                <w:color w:val="FFFFFF"/>
+                <w:sz w:val="28"/>
+              </w:rPr>
+            </w:pPr>
+            <w:r>
+              <w:rPr>
+                <w:b/>
+                <w:color w:val="FFFFFF"/>
+                <w:sz w:val="28"/>
+              </w:rPr>
+              <w:t>NOMBRE</w:t>
+            </w:r>
+          </w:p>
+        </w:tc>
+        <w:tc>
+          <w:tcPr>
+            <w:tcW w:w="4252" w:type="dxa"/>
+            <w:tcBorders>
+              <w:top w:val="single" w:sz="4" w:space="0" w:color="auto"/>
+              <w:bottom w:val="single" w:sz="2" w:space="0" w:color="auto"/>
+            </w:tcBorders>
+            <w:shd w:val="clear" w:color="auto" w:fill="CCCCCC"/>
+          </w:tcPr>
+          <w:p>
+            <w:pPr>
+              <w:jc w:val="center"/>
+              <w:rPr>
+                <w:b/>
+                <w:color w:val="FFFFFF"/>
+                <w:sz w:val="28"/>
+              </w:rPr>
+            </w:pPr>
+            <w:r>
+              <w:rPr>
+                <w:b/>
+                <w:color w:val="FFFFFF"/>
+                <w:sz w:val="28"/>
+              </w:rPr>
+              <w:t>María</w:t>
+            </w:r>
+          </w:p>
+        </w:tc>
+      </w:tr>
+      <w:tr>
+        <w:tblPrEx>
+          <w:tblCellMar>
+            <w:top w:w="0" w:type="dxa"/>
+            <w:bottom w:w="0" w:type="dxa"/>
+          </w:tblCellMar>
+        </w:tblPrEx>
+        <w:tc>
+          <w:tcPr>
+            <w:tcW w:w="4252" w:type="dxa"/>
+            <w:tcBorders>
+              <w:top w:val="single" w:sz="2" w:space="0" w:color="auto"/>
+              <w:bottom w:val="single" w:sz="2" w:space="0" w:color="auto"/>
+            </w:tcBorders>
+            <w:shd w:val="clear" w:color="auto" w:fill="3366FF"/>
+          </w:tcPr>
+          <w:p>
+            <w:pPr>
+              <w:rPr>
+                <w:b/>
+                <w:sz w:val="28"/>
+              </w:rPr>
+            </w:pPr>
+            <w:r>
+              <w:rPr>
+                <w:b/>
+                <w:sz w:val="28"/>
+              </w:rPr>
+              <w:t>MATEMÁTICAS</w:t>
+            </w:r>
+          </w:p>
+        </w:tc>
+        <w:tc>
+          <w:tcPr>
+            <w:tcW w:w="4252" w:type="dxa"/>
+            <w:tcBorders>
+              <w:top w:val="single" w:sz="2" w:space="0" w:color="auto"/>
+            </w:tcBorders>
+            <w:shd w:val="clear" w:color="auto" w:fill="auto"/>
+          </w:tcPr>
+          <w:p>
+            <w:pPr>
+              <w:jc w:val="center"/>
+              <w:rPr>
+                <w:b/>
+                <w:sz w:val="28"/>
+              </w:rPr>
+            </w:pPr>
+            <w:r>
+              <w:rPr>
+                <w:b/>
+                <w:sz w:val="28"/>
+              </w:rPr>
+              <w:t>90</w:t>
+            </w:r>
+          </w:p>
+        </w:tc>
+      </w:tr>
+      <w:tr>
+        <w:tblPrEx>
+          <w:tblCellMar>
+            <w:top w:w="0" w:type="dxa"/>
+            <w:bottom w:w="0" w:type="dxa"/>
+          </w:tblCellMar>
+        </w:tblPrEx>
+        <w:tc>
+          <w:tcPr>
+            <w:tcW w:w="4252" w:type="dxa"/>
+            <w:tcBorders>
+              <w:top w:val="single" w:sz="2" w:space="0" w:color="auto"/>
+              <w:bottom w:val="single" w:sz="2" w:space="0" w:color="auto"/>
+            </w:tcBorders>
+            <w:shd w:val="clear" w:color="auto" w:fill="3366FF"/>
+          </w:tcPr>
+          <w:p>
+            <w:pPr>
+              <w:rPr>
+                <w:b/>
+                <w:sz w:val="28"/>
+              </w:rPr>
+            </w:pPr>
+            <w:r>
+              <w:rPr>
+                <w:b/>
+                <w:sz w:val="28"/>
+              </w:rPr>
+              <w:t>LENGUAJE</w:t>
+            </w:r>
+          </w:p>
+        </w:tc>
+        <w:tc>
+          <w:tcPr>
+            <w:tcW w:w="4252" w:type="dxa"/>
+            <w:shd w:val="clear" w:color="auto" w:fill="auto"/>
+          </w:tcPr>
+          <w:p>
+            <w:pPr>
+              <w:jc w:val="center"/>
+              <w:rPr>
+                <w:b/>
+                <w:sz w:val="28"/>
+              </w:rPr>
+            </w:pPr>
+            <w:r>
+              <w:rPr>
+                <w:b/>
+                <w:sz w:val="28"/>
+              </w:rPr>
+              <w:t>88</w:t>
+            </w:r>
+          </w:p>
+        </w:tc>
+      </w:tr>
+      <w:tr>
+        <w:tblPrEx>
+          <w:tblCellMar>
+            <w:top w:w="0" w:type="dxa"/>
+            <w:bottom w:w="0" w:type="dxa"/>
+          </w:tblCellMar>
+        </w:tblPrEx>
+        <w:tc>
+          <w:tcPr>
+            <w:tcW w:w="4252" w:type="dxa"/>
+            <w:tcBorders>
+              <w:top w:val="single" w:sz="2" w:space="0" w:color="auto"/>
+              <w:bottom w:val="single" w:sz="2" w:space="0" w:color="auto"/>
+            </w:tcBorders>
+            <w:shd w:val="clear" w:color="auto" w:fill="3366FF"/>
+          </w:tcPr>
+          <w:p>
+            <w:pPr>
+              <w:rPr>
+                <w:b/>
+                <w:sz w:val="28"/>
+              </w:rPr>
+            </w:pPr>
+            <w:r>
+              <w:rPr>
+                <w:b/>
+                <w:sz w:val="28"/>
+              </w:rPr>
+              <w:t>RELIGIÓN</w:t>
+            </w:r>
+          </w:p>
+        </w:tc>
+        <w:tc>
+          <w:tcPr>
+            <w:tcW w:w="4252" w:type="dxa"/>
+            <w:shd w:val="clear" w:color="auto" w:fill="auto"/>
+          </w:tcPr>
+          <w:p>
+            <w:pPr>
+              <w:jc w:val="center"/>
+              <w:rPr>
+                <w:b/>
+                <w:sz w:val="28"/>
+              </w:rPr>
+            </w:pPr>
+            <w:r>
+              <w:rPr>
+                <w:b/>
+                <w:sz w:val="28"/>
+              </w:rPr>
+              <w:t>95</w:t>
+            </w:r>
+          </w:p>
+        </w:tc>
+      </w:tr>
+      <w:tr>
+        <w:tblPrEx>
+          <w:tblCellMar>
+            <w:top w:w="0" w:type="dxa"/>
+            <w:bottom w:w="0" w:type="dxa"/>
+          </w:tblCellMar>
+        </w:tblPrEx>
+        <w:tc>
+          <w:tcPr>
+            <w:tcW w:w="8504" w:type="dxa"/>
+            <w:gridSpan w:val="2"/>
+            <w:tcBorders>
+              <w:top w:val="single" w:sz="2" w:space="0" w:color="auto"/>
+              <w:bottom w:val="single" w:sz="4" w:space="0" w:color="auto"/>
+            </w:tcBorders>
+            <w:shd w:val="clear" w:color="auto" w:fill="3366FF"/>
+          </w:tcPr>
+          <w:p>
+            <w:pPr>
+              <w:jc w:val="center"/>
+              <w:rPr>
+                <w:b/>
+                <w:i/>
+                <w:sz w:val="24"/>
+              </w:rPr>
+            </w:pPr>
+            <w:r>
+              <w:rPr>
+                <w:b/>
+                <w:i/>
+                <w:sz w:val="24"/>
+              </w:rPr>
+              <w:t>Observaciones:</w:t>
+            </w:r>
+          </w:p>
+        </w:tc>
+      </w:tr>
+    </w:tbl>
+    <w:p>
+      <w:pPr>
+        <w:jc w:val="center"/>
+        <w:rPr>
+          <w:b/>
+          <w:sz w:val="28"/>
+        </w:rPr>
+      </w:pPr>
+    </w:p>
+    <w:p>
+      <w:pPr>
+        <w:jc w:val="center"/>
+        <w:rPr>
+          <w:b/>
+          <w:sz w:val="28"/>
+        </w:rPr>
+      </w:pPr>
+    </w:p>
+    <w:tbl>
+      <w:tblPr>
+        <w:tblW w:w="8504" w:type="dxa"/>
+        <w:tblBorders>
+          <w:top w:val="single" w:sz="4" w:space="0" w:color="auto"/>
+          <w:left w:val="single" w:sz="4" w:space="0" w:color="auto"/>
+          <w:bottom w:val="single" w:sz="4" w:space="0" w:color="auto"/>
+          <w:right w:val="single" w:sz="4" w:space="0" w:color="auto"/>
+          <w:insideH w:val="single" w:sz="2" w:space="0" w:color="auto"/>
+          <w:insideV w:val="single" w:sz="2" w:space="0" w:color="auto"/>
+        </w:tblBorders>
+        <w:tblLayout w:type="fixed"/>
+        <w:tblCellMar>
+          <w:left w:w="70" w:type="dxa"/>
+          <w:right w:w="70" w:type="dxa"/>
+        </w:tblCellMar>
+        <w:tblLook w:val="0000" w:firstRow="0" w:lastRow="0" w:firstColumn="0" w:lastColumn="0" w:noHBand="0" w:noVBand="0"/>
+      </w:tblPr>
+      <w:tblGrid>
+        <w:gridCol w:w="4252"/>
+        <w:gridCol w:w="4252"/>
+      </w:tblGrid>
+      <w:tr>
+        <w:tblPrEx>
+          <w:tblCellMar>
+            <w:top w:w="0" w:type="dxa"/>
+            <w:bottom w:w="0" w:type="dxa"/>
+          </w:tblCellMar>
+        </w:tblPrEx>
+        <w:tc>
+          <w:tcPr>
+            <w:tcW w:w="4252" w:type="dxa"/>
+            <w:tcBorders>
+              <w:top w:val="single" w:sz="4" w:space="0" w:color="auto"/>
+              <w:bottom w:val="single" w:sz="2" w:space="0" w:color="auto"/>
+            </w:tcBorders>
+            <w:shd w:val="clear" w:color="auto" w:fill="CCCCCC"/>
+          </w:tcPr>
+          <w:p>
+            <w:pPr>
+              <w:rPr>
+                <w:b/>
+                <w:color w:val="FFFFFF"/>
+                <w:sz w:val="28"/>
+              </w:rPr>
+            </w:pPr>
+            <w:r>
+              <w:rPr>
+                <w:b/>
+                <w:color w:val="FFFFFF"/>
+                <w:sz w:val="28"/>
+              </w:rPr>
+              <w:t>NOMBRE</w:t>
+            </w:r>
+          </w:p>
+        </w:tc>
+        <w:tc>
+          <w:tcPr>
+            <w:tcW w:w="4252" w:type="dxa"/>
+            <w:tcBorders>
+              <w:top w:val="single" w:sz="4" w:space="0" w:color="auto"/>
+              <w:bottom w:val="single" w:sz="2" w:space="0" w:color="auto"/>
+            </w:tcBorders>
+            <w:shd w:val="clear" w:color="auto" w:fill="CCCCCC"/>
+          </w:tcPr>
+          <w:p>
+            <w:pPr>
+              <w:jc w:val="center"/>
+              <w:rPr>
+                <w:b/>
+                <w:color w:val="FFFFFF"/>
+                <w:sz w:val="28"/>
+              </w:rPr>
+            </w:pPr>
+            <w:r>
+              <w:rPr>
+                <w:b/>
+                <w:color w:val="FFFFFF"/>
+                <w:sz w:val="28"/>
+              </w:rPr>
+              <w:t>Pedro</w:t>
+            </w:r>
+          </w:p>
+        </w:tc>
+      </w:tr>
+      <w:tr>
+        <w:tblPrEx>
+          <w:tblCellMar>
+            <w:top w:w="0" w:type="dxa"/>
+            <w:bottom w:w="0" w:type="dxa"/>
+          </w:tblCellMar>
+        </w:tblPrEx>
+        <w:tc>
+          <w:tcPr>
+            <w:tcW w:w="4252" w:type="dxa"/>
+            <w:tcBorders>
+              <w:top w:val="single" w:sz="2" w:space="0" w:color="auto"/>
+              <w:bottom w:val="single" w:sz="2" w:space="0" w:color="auto"/>
+            </w:tcBorders>
+            <w:shd w:val="clear" w:color="auto" w:fill="3366FF"/>
+          </w:tcPr>
+          <w:p>
+            <w:pPr>
+              <w:rPr>
+                <w:b/>
+                <w:sz w:val="28"/>
+              </w:rPr>
+            </w:pPr>
+            <w:r>
+              <w:rPr>
+                <w:b/>
+                <w:sz w:val="28"/>
+              </w:rPr>
+              <w:t>MATEMÁTICAS</w:t>
+            </w:r>
+          </w:p>
+        </w:tc>
+        <w:tc>
+          <w:tcPr>
+            <w:tcW w:w="4252" w:type="dxa"/>
+            <w:tcBorders>
+              <w:top w:val="single" w:sz="2" w:space="0" w:color="auto"/>
+            </w:tcBorders>
+            <w:shd w:val="clear" w:color="auto" w:fill="auto"/>
+          </w:tcPr>
+          <w:p>
+            <w:pPr>
+              <w:jc w:val="center"/>
+              <w:rPr>
+                <w:b/>
+                <w:sz w:val="28"/>
+              </w:rPr>
+            </w:pPr>
+            <w:r>
+              <w:rPr>
+                <w:b/>
+                <w:sz w:val="28"/>
+              </w:rPr>
+              <w:t>70</w:t>
+            </w:r>
+          </w:p>
+        </w:tc>
+      </w:tr>
+      <w:tr>
+        <w:tblPrEx>
+          <w:tblCellMar>
+            <w:top w:w="0" w:type="dxa"/>
+            <w:bottom w:w="0" w:type="dxa"/>
+          </w:tblCellMar>
+        </w:tblPrEx>
+        <w:tc>
+          <w:tcPr>
+            <w:tcW w:w="4252" w:type="dxa"/>
+            <w:tcBorders>
+              <w:top w:val="single" w:sz="2" w:space="0" w:color="auto"/>
+              <w:bottom w:val="single" w:sz="2" w:space="0" w:color="auto"/>
+            </w:tcBorders>
+            <w:shd w:val="clear" w:color="auto" w:fill="3366FF"/>
+          </w:tcPr>
+          <w:p>
+            <w:pPr>
+              <w:rPr>
+                <w:b/>
+                <w:sz w:val="28"/>
+              </w:rPr>
+            </w:pPr>
+            <w:r>
+              <w:rPr>
+                <w:b/>
+                <w:sz w:val="28"/>
+              </w:rPr>
+              <w:t>LENGUAJE</w:t>
+            </w:r>
+          </w:p>
+        </w:tc>
+        <w:tc>
+          <w:tcPr>
+            <w:tcW w:w="4252" w:type="dxa"/>
+            <w:shd w:val="clear" w:color="auto" w:fill="auto"/>
+          </w:tcPr>
+          <w:p>
+            <w:pPr>
+              <w:jc w:val="center"/>
+              <w:rPr>
+                <w:b/>
+                <w:sz w:val="28"/>
+              </w:rPr>
+            </w:pPr>
+            <w:r>
+              <w:rPr>
+                <w:b/>
+                <w:sz w:val="28"/>
+              </w:rPr>
+              <w:t>75</w:t>
+            </w:r>
+          </w:p>
+        </w:tc>
+      </w:tr>
+      <w:tr>
+        <w:tblPrEx>
+          <w:tblCellMar>
+            <w:top w:w="0" w:type="dxa"/>
+            <w:bottom w:w="0" w:type="dxa"/>
+          </w:tblCellMar>
+        </w:tblPrEx>
+        <w:tc>
+          <w:tcPr>
+            <w:tcW w:w="4252" w:type="dxa"/>
+            <w:tcBorders>
+              <w:top w:val="single" w:sz="2" w:space="0" w:color="auto"/>
+              <w:bottom w:val="single" w:sz="2" w:space="0" w:color="auto"/>
+            </w:tcBorders>
+            <w:shd w:val="clear" w:color="auto" w:fill="3366FF"/>
+          </w:tcPr>
+          <w:p>
+            <w:pPr>
+              <w:rPr>
+                <w:b/>
+                <w:sz w:val="28"/>
+              </w:rPr>
+            </w:pPr>
+            <w:r>
+              <w:rPr>
+                <w:b/>
+                <w:sz w:val="28"/>
+              </w:rPr>
+              <w:t>RELIGIÓN</w:t>
+            </w:r>
+          </w:p>
+        </w:tc>
+        <w:tc>
+          <w:tcPr>
+            <w:tcW w:w="4252" w:type="dxa"/>
+            <w:shd w:val="clear" w:color="auto" w:fill="auto"/>
+          </w:tcPr>
+          <w:p>
+            <w:pPr>
+              <w:jc w:val="center"/>
+              <w:rPr>
+                <w:b/>
+                <w:sz w:val="28"/>
+              </w:rPr>
+            </w:pPr>
+            <w:r>
+              <w:rPr>
+                <w:b/>
+                <w:sz w:val="28"/>
+              </w:rPr>
+              <w:t>80</w:t>
+            </w:r>
+          </w:p>
+        </w:tc>
+      </w:tr>
+      <w:tr>
+        <w:tblPrEx>
+          <w:tblCellMar>
+            <w:top w:w="0" w:type="dxa"/>
+            <w:bottom w:w="0" w:type="dxa"/>
+          </w:tblCellMar>
+        </w:tblPrEx>
+        <w:tc>
+          <w:tcPr>
+            <w:tcW w:w="8504" w:type="dxa"/>
+            <w:gridSpan w:val="2"/>
+            <w:tcBorders>
+              <w:top w:val="single" w:sz="2" w:space="0" w:color="auto"/>
+              <w:bottom w:val="single" w:sz="4" w:space="0" w:color="auto"/>
+            </w:tcBorders>
+            <w:shd w:val="clear" w:color="auto" w:fill="3366FF"/>
+          </w:tcPr>
+          <w:p>
+            <w:pPr>
+              <w:jc w:val="center"/>
+              <w:rPr>
+                <w:b/>
+                <w:i/>
+                <w:sz w:val="24"/>
+              </w:rPr>
+            </w:pPr>
+            <w:r>
+              <w:rPr>
+                <w:b/>
+                <w:i/>
+                <w:sz w:val="24"/>
+              </w:rPr>
+              <w:t>Observaciones:</w:t>
+            </w:r>
+          </w:p>
+        </w:tc>
+      </w:tr>
+    </w:tbl>
+    <w:p>
+      <w:pPr>
+        <w:jc w:val="center"/>
+        <w:rPr>
+          <w:b/>
+          <w:sz w:val="28"/>
+        </w:rPr>
+      </w:pPr>
+    </w:p>
+    <w:p>
+      <w:pPr>
+        <w:jc w:val="center"/>
+        <w:rPr>
+          <w:b/>
+          <w:sz w:val="28"/>
+        </w:rPr>
+      </w:pPr>
+    </w:p>
+    <w:p>
+      <w:pPr>
+        <w:jc w:val="center"/>
+        <w:rPr>
+          <w:b/>
+          <w:sz w:val="28"/>
+        </w:rPr>
+      </w:pPr>
+    </w:p>
+    <w:p>
+      <w:pPr>
+        <w:jc w:val="center"/>
+        <w:rPr>
+          <w:b/>
+          <w:sz w:val="28"/>
+        </w:rPr>
+      </w:pPr>
+    </w:p>
+    <w:p>
+      <w:pPr>
+        <w:rPr>
+          <w:b/>
+          <w:sz w:val="28"/>
+        </w:rPr>
+      </w:pPr>
+      <w:r>
+        <w:rPr>
+          <w:b/>
+          <w:sz w:val="28"/>
+        </w:rPr>
+        <w:t>Firma del Profesor/Tutor: ____________________</w:t>
+      </w:r>
+    </w:p>
     <w:sectPr>
+      <w:headerReference w:type="even" r:id="rId6"/>
+      <w:headerReference w:type="default" r:id="rId7"/>
+      <w:footerReference w:type="even" r:id="rId8"/>
+      <w:footerReference w:type="default" r:id="rId9"/>
+      <w:headerReference w:type="first" r:id="rId10"/>
+      <w:footerReference w:type="first" r:id="rId11"/>
       <w:pgSz w:w="11906" w:h="16838"/>
       <w:pgMar w:top="1417" w:right="1701" w:bottom="1417" w:left="1701" w:header="708" w:footer="708" w:gutter="0"/>
       <w:cols w:space="708"/>
@@ -510,6 +1010,202 @@
     </w:sectPr>
   </w:body>
 </w:document>
+</file>
+
+<file path=word/endnotes.xml><?xml version="1.0" encoding="utf-8"?>
+<w:endnotes xmlns:wpc="http://schemas.microsoft.com/office/word/2010/wordprocessingCanvas" xmlns:cx="http://schemas.microsoft.com/office/drawing/2014/chartex" xmlns:cx1="http://schemas.microsoft.com/office/drawing/2015/9/8/chartex" xmlns:cx2="http://schemas.microsoft.com/office/drawing/2015/10/21/chartex" xmlns:cx3="http://schemas.microsoft.com/office/drawing/2016/5/9/chartex" xmlns:cx4="http://schemas.microsoft.com/office/drawing/2016/5/10/chartex" xmlns:cx5="http://schemas.microsoft.com/office/drawing/2016/5/11/chartex" xmlns:cx6="http://schemas.microsoft.com/office/drawing/2016/5/12/chartex" xmlns:cx7="http://schemas.microsoft.com/office/drawing/2016/5/13/chartex" xmlns:cx8="http://schemas.microsoft.com/office/drawing/2016/5/14/chartex" xmlns:mc="http://schemas.openxmlformats.org/markup-compatibility/2006" xmlns:aink="http://schemas.microsoft.com/office/drawing/2016/ink" xmlns:am3d="http://schemas.microsoft.com/office/drawing/2017/model3d" xmlns:o="urn:schemas-microsoft-com:office:office" xmlns:oel="http://schemas.microsoft.com/office/2019/extlst" xmlns:r="http://schemas.openxmlformats.org/officeDocument/2006/relationships" xmlns:m="http://schemas.openxmlformats.org/officeDocument/2006/math" xmlns:v="urn:schemas-microsoft-com:vml" xmlns:wp14="http://schemas.microsoft.com/office/word/2010/wordprocessingDrawing" xmlns:wp="http://schemas.openxmlformats.org/drawingml/2006/wordprocessingDrawing" xmlns:w10="urn:schemas-microsoft-com:office:word" xmlns:w="http://schemas.openxmlformats.org/wordprocessingml/2006/main" xmlns:w14="http://schemas.microsoft.com/office/word/2010/wordml" xmlns:w15="http://schemas.microsoft.com/office/word/2012/wordml" xmlns:w16cex="http://schemas.microsoft.com/office/word/2018/wordml/cex" xmlns:w16cid="http://schemas.microsoft.com/office/word/2016/wordml/cid" xmlns:w16="http://schemas.microsoft.com/office/word/2018/wordml" xmlns:w16du="http://schemas.microsoft.com/office/word/2023/wordml/word16du" xmlns:w16sdtdh="http://schemas.microsoft.com/office/word/2020/wordml/sdtdatahash" xmlns:w16se="http://schemas.microsoft.com/office/word/2015/wordml/symex" xmlns:wpg="http://schemas.microsoft.com/office/word/2010/wordprocessingGroup" xmlns:wpi="http://schemas.microsoft.com/office/word/2010/wordprocessingInk" xmlns:wne="http://schemas.microsoft.com/office/word/2006/wordml" xmlns:wps="http://schemas.microsoft.com/office/word/2010/wordprocessingShape" mc:Ignorable="w14 w15 w16se w16cid w16 w16cex w16sdtdh w16du wp14">
+  <w:endnote w:type="separator" w:id="-1">
+    <w:p>
+      <w:pPr>
+        <w:spacing w:after="0" w:line="240" w:lineRule="auto"/>
+      </w:pPr>
+      <w:r>
+        <w:separator/>
+      </w:r>
+    </w:p>
+  </w:endnote>
+  <w:endnote w:type="continuationSeparator" w:id="0">
+    <w:p>
+      <w:pPr>
+        <w:spacing w:after="0" w:line="240" w:lineRule="auto"/>
+      </w:pPr>
+      <w:r>
+        <w:continuationSeparator/>
+      </w:r>
+    </w:p>
+  </w:endnote>
+</w:endnotes>
+</file>
+
+<file path=word/footer1.xml><?xml version="1.0" encoding="utf-8"?>
+<w:ftr xmlns:wpc="http://schemas.microsoft.com/office/word/2010/wordprocessingCanvas" xmlns:cx="http://schemas.microsoft.com/office/drawing/2014/chartex" xmlns:cx1="http://schemas.microsoft.com/office/drawing/2015/9/8/chartex" xmlns:cx2="http://schemas.microsoft.com/office/drawing/2015/10/21/chartex" xmlns:cx3="http://schemas.microsoft.com/office/drawing/2016/5/9/chartex" xmlns:cx4="http://schemas.microsoft.com/office/drawing/2016/5/10/chartex" xmlns:cx5="http://schemas.microsoft.com/office/drawing/2016/5/11/chartex" xmlns:cx6="http://schemas.microsoft.com/office/drawing/2016/5/12/chartex" xmlns:cx7="http://schemas.microsoft.com/office/drawing/2016/5/13/chartex" xmlns:cx8="http://schemas.microsoft.com/office/drawing/2016/5/14/chartex" xmlns:mc="http://schemas.openxmlformats.org/markup-compatibility/2006" xmlns:aink="http://schemas.microsoft.com/office/drawing/2016/ink" xmlns:am3d="http://schemas.microsoft.com/office/drawing/2017/model3d" xmlns:o="urn:schemas-microsoft-com:office:office" xmlns:oel="http://schemas.microsoft.com/office/2019/extlst" xmlns:r="http://schemas.openxmlformats.org/officeDocument/2006/relationships" xmlns:m="http://schemas.openxmlformats.org/officeDocument/2006/math" xmlns:v="urn:schemas-microsoft-com:vml" xmlns:wp14="http://schemas.microsoft.com/office/word/2010/wordprocessingDrawing" xmlns:wp="http://schemas.openxmlformats.org/drawingml/2006/wordprocessingDrawing" xmlns:w10="urn:schemas-microsoft-com:office:word" xmlns:w="http://schemas.openxmlformats.org/wordprocessingml/2006/main" xmlns:w14="http://schemas.microsoft.com/office/word/2010/wordml" xmlns:w15="http://schemas.microsoft.com/office/word/2012/wordml" xmlns:w16cex="http://schemas.microsoft.com/office/word/2018/wordml/cex" xmlns:w16cid="http://schemas.microsoft.com/office/word/2016/wordml/cid" xmlns:w16="http://schemas.microsoft.com/office/word/2018/wordml" xmlns:w16du="http://schemas.microsoft.com/office/word/2023/wordml/word16du" xmlns:w16sdtdh="http://schemas.microsoft.com/office/word/2020/wordml/sdtdatahash" xmlns:w16se="http://schemas.microsoft.com/office/word/2015/wordml/symex" xmlns:wpg="http://schemas.microsoft.com/office/word/2010/wordprocessingGroup" xmlns:wpi="http://schemas.microsoft.com/office/word/2010/wordprocessingInk" xmlns:wne="http://schemas.microsoft.com/office/word/2006/wordml" xmlns:wps="http://schemas.microsoft.com/office/word/2010/wordprocessingShape" mc:Ignorable="w14 w15 w16se w16cid w16 w16cex w16sdtdh w16du wp14">
+  <w:p>
+    <w:pPr>
+      <w:pStyle w:val="Piedepgina"/>
+      <w:framePr w:wrap="around" w:vAnchor="text" w:hAnchor="margin" w:xAlign="right" w:y="1"/>
+      <w:rPr>
+        <w:rStyle w:val="Nmerodepgina"/>
+      </w:rPr>
+    </w:pPr>
+    <w:r>
+      <w:rPr>
+        <w:rStyle w:val="Nmerodepgina"/>
+      </w:rPr>
+      <w:fldChar w:fldCharType="begin"/>
+    </w:r>
+    <w:r>
+      <w:rPr>
+        <w:rStyle w:val="Nmerodepgina"/>
+      </w:rPr>
+      <w:instrText xml:space="preserve"> PAGE </w:instrText>
+    </w:r>
+    <w:r>
+      <w:rPr>
+        <w:rStyle w:val="Nmerodepgina"/>
+      </w:rPr>
+      <w:fldChar w:fldCharType="end"/>
+    </w:r>
+  </w:p>
+  <w:p>
+    <w:pPr>
+      <w:pStyle w:val="Piedepgina"/>
+      <w:ind w:right="360"/>
+    </w:pPr>
+  </w:p>
+</w:ftr>
+</file>
+
+<file path=word/footer2.xml><?xml version="1.0" encoding="utf-8"?>
+<w:ftr xmlns:wpc="http://schemas.microsoft.com/office/word/2010/wordprocessingCanvas" xmlns:cx="http://schemas.microsoft.com/office/drawing/2014/chartex" xmlns:cx1="http://schemas.microsoft.com/office/drawing/2015/9/8/chartex" xmlns:cx2="http://schemas.microsoft.com/office/drawing/2015/10/21/chartex" xmlns:cx3="http://schemas.microsoft.com/office/drawing/2016/5/9/chartex" xmlns:cx4="http://schemas.microsoft.com/office/drawing/2016/5/10/chartex" xmlns:cx5="http://schemas.microsoft.com/office/drawing/2016/5/11/chartex" xmlns:cx6="http://schemas.microsoft.com/office/drawing/2016/5/12/chartex" xmlns:cx7="http://schemas.microsoft.com/office/drawing/2016/5/13/chartex" xmlns:cx8="http://schemas.microsoft.com/office/drawing/2016/5/14/chartex" xmlns:mc="http://schemas.openxmlformats.org/markup-compatibility/2006" xmlns:aink="http://schemas.microsoft.com/office/drawing/2016/ink" xmlns:am3d="http://schemas.microsoft.com/office/drawing/2017/model3d" xmlns:o="urn:schemas-microsoft-com:office:office" xmlns:oel="http://schemas.microsoft.com/office/2019/extlst" xmlns:r="http://schemas.openxmlformats.org/officeDocument/2006/relationships" xmlns:m="http://schemas.openxmlformats.org/officeDocument/2006/math" xmlns:v="urn:schemas-microsoft-com:vml" xmlns:wp14="http://schemas.microsoft.com/office/word/2010/wordprocessingDrawing" xmlns:wp="http://schemas.openxmlformats.org/drawingml/2006/wordprocessingDrawing" xmlns:w10="urn:schemas-microsoft-com:office:word" xmlns:w="http://schemas.openxmlformats.org/wordprocessingml/2006/main" xmlns:w14="http://schemas.microsoft.com/office/word/2010/wordml" xmlns:w15="http://schemas.microsoft.com/office/word/2012/wordml" xmlns:w16cex="http://schemas.microsoft.com/office/word/2018/wordml/cex" xmlns:w16cid="http://schemas.microsoft.com/office/word/2016/wordml/cid" xmlns:w16="http://schemas.microsoft.com/office/word/2018/wordml" xmlns:w16du="http://schemas.microsoft.com/office/word/2023/wordml/word16du" xmlns:w16sdtdh="http://schemas.microsoft.com/office/word/2020/wordml/sdtdatahash" xmlns:w16se="http://schemas.microsoft.com/office/word/2015/wordml/symex" xmlns:wpg="http://schemas.microsoft.com/office/word/2010/wordprocessingGroup" xmlns:wpi="http://schemas.microsoft.com/office/word/2010/wordprocessingInk" xmlns:wne="http://schemas.microsoft.com/office/word/2006/wordml" xmlns:wps="http://schemas.microsoft.com/office/word/2010/wordprocessingShape" mc:Ignorable="w14 w15 w16se w16cid w16 w16cex w16sdtdh w16du wp14">
+  <w:p>
+    <w:pPr>
+      <w:pStyle w:val="Piedepgina"/>
+      <w:framePr w:wrap="around" w:vAnchor="text" w:hAnchor="margin" w:xAlign="right" w:y="1"/>
+      <w:jc w:val="right"/>
+      <w:rPr>
+        <w:rStyle w:val="Nmerodepgina"/>
+      </w:rPr>
+    </w:pPr>
+    <w:r>
+      <w:rPr>
+        <w:rStyle w:val="Nmerodepgina"/>
+      </w:rPr>
+      <w:fldChar w:fldCharType="begin"/>
+    </w:r>
+    <w:r>
+      <w:rPr>
+        <w:rStyle w:val="Nmerodepgina"/>
+      </w:rPr>
+      <w:instrText xml:space="preserve"> PAGE </w:instrText>
+    </w:r>
+    <w:r>
+      <w:rPr>
+        <w:rStyle w:val="Nmerodepgina"/>
+      </w:rPr>
+      <w:fldChar w:fldCharType="separate"/>
+    </w:r>
+    <w:r>
+      <w:rPr>
+        <w:rStyle w:val="Nmerodepgina"/>
+        <w:noProof/>
+      </w:rPr>
+      <w:t>1</w:t>
+    </w:r>
+    <w:r>
+      <w:rPr>
+        <w:rStyle w:val="Nmerodepgina"/>
+      </w:rPr>
+      <w:fldChar w:fldCharType="end"/>
+    </w:r>
+  </w:p>
+  <w:p>
+    <w:pPr>
+      <w:pStyle w:val="Piedepgina"/>
+      <w:ind w:right="360"/>
+      <w:jc w:val="right"/>
+    </w:pPr>
+    <w:r>
+      <w:t xml:space="preserve">Fecha: 26/08/2024 - Página </w:t>
+    </w:r>
+  </w:p>
+</w:ftr>
+</file>
+
+<file path=word/footer3.xml><?xml version="1.0" encoding="utf-8"?>
+<w:ftr xmlns:wpc="http://schemas.microsoft.com/office/word/2010/wordprocessingCanvas" xmlns:cx="http://schemas.microsoft.com/office/drawing/2014/chartex" xmlns:cx1="http://schemas.microsoft.com/office/drawing/2015/9/8/chartex" xmlns:cx2="http://schemas.microsoft.com/office/drawing/2015/10/21/chartex" xmlns:cx3="http://schemas.microsoft.com/office/drawing/2016/5/9/chartex" xmlns:cx4="http://schemas.microsoft.com/office/drawing/2016/5/10/chartex" xmlns:cx5="http://schemas.microsoft.com/office/drawing/2016/5/11/chartex" xmlns:cx6="http://schemas.microsoft.com/office/drawing/2016/5/12/chartex" xmlns:cx7="http://schemas.microsoft.com/office/drawing/2016/5/13/chartex" xmlns:cx8="http://schemas.microsoft.com/office/drawing/2016/5/14/chartex" xmlns:mc="http://schemas.openxmlformats.org/markup-compatibility/2006" xmlns:aink="http://schemas.microsoft.com/office/drawing/2016/ink" xmlns:am3d="http://schemas.microsoft.com/office/drawing/2017/model3d" xmlns:o="urn:schemas-microsoft-com:office:office" xmlns:oel="http://schemas.microsoft.com/office/2019/extlst" xmlns:r="http://schemas.openxmlformats.org/officeDocument/2006/relationships" xmlns:m="http://schemas.openxmlformats.org/officeDocument/2006/math" xmlns:v="urn:schemas-microsoft-com:vml" xmlns:wp14="http://schemas.microsoft.com/office/word/2010/wordprocessingDrawing" xmlns:wp="http://schemas.openxmlformats.org/drawingml/2006/wordprocessingDrawing" xmlns:w10="urn:schemas-microsoft-com:office:word" xmlns:w="http://schemas.openxmlformats.org/wordprocessingml/2006/main" xmlns:w14="http://schemas.microsoft.com/office/word/2010/wordml" xmlns:w15="http://schemas.microsoft.com/office/word/2012/wordml" xmlns:w16cex="http://schemas.microsoft.com/office/word/2018/wordml/cex" xmlns:w16cid="http://schemas.microsoft.com/office/word/2016/wordml/cid" xmlns:w16="http://schemas.microsoft.com/office/word/2018/wordml" xmlns:w16du="http://schemas.microsoft.com/office/word/2023/wordml/word16du" xmlns:w16sdtdh="http://schemas.microsoft.com/office/word/2020/wordml/sdtdatahash" xmlns:w16se="http://schemas.microsoft.com/office/word/2015/wordml/symex" xmlns:wpg="http://schemas.microsoft.com/office/word/2010/wordprocessingGroup" xmlns:wpi="http://schemas.microsoft.com/office/word/2010/wordprocessingInk" xmlns:wne="http://schemas.microsoft.com/office/word/2006/wordml" xmlns:wps="http://schemas.microsoft.com/office/word/2010/wordprocessingShape" mc:Ignorable="w14 w15 w16se w16cid w16 w16cex w16sdtdh w16du wp14">
+  <w:p>
+    <w:pPr>
+      <w:pStyle w:val="Piedepgina"/>
+    </w:pPr>
+  </w:p>
+</w:ftr>
+</file>
+
+<file path=word/footnotes.xml><?xml version="1.0" encoding="utf-8"?>
+<w:footnotes xmlns:wpc="http://schemas.microsoft.com/office/word/2010/wordprocessingCanvas" xmlns:cx="http://schemas.microsoft.com/office/drawing/2014/chartex" xmlns:cx1="http://schemas.microsoft.com/office/drawing/2015/9/8/chartex" xmlns:cx2="http://schemas.microsoft.com/office/drawing/2015/10/21/chartex" xmlns:cx3="http://schemas.microsoft.com/office/drawing/2016/5/9/chartex" xmlns:cx4="http://schemas.microsoft.com/office/drawing/2016/5/10/chartex" xmlns:cx5="http://schemas.microsoft.com/office/drawing/2016/5/11/chartex" xmlns:cx6="http://schemas.microsoft.com/office/drawing/2016/5/12/chartex" xmlns:cx7="http://schemas.microsoft.com/office/drawing/2016/5/13/chartex" xmlns:cx8="http://schemas.microsoft.com/office/drawing/2016/5/14/chartex" xmlns:mc="http://schemas.openxmlformats.org/markup-compatibility/2006" xmlns:aink="http://schemas.microsoft.com/office/drawing/2016/ink" xmlns:am3d="http://schemas.microsoft.com/office/drawing/2017/model3d" xmlns:o="urn:schemas-microsoft-com:office:office" xmlns:oel="http://schemas.microsoft.com/office/2019/extlst" xmlns:r="http://schemas.openxmlformats.org/officeDocument/2006/relationships" xmlns:m="http://schemas.openxmlformats.org/officeDocument/2006/math" xmlns:v="urn:schemas-microsoft-com:vml" xmlns:wp14="http://schemas.microsoft.com/office/word/2010/wordprocessingDrawing" xmlns:wp="http://schemas.openxmlformats.org/drawingml/2006/wordprocessingDrawing" xmlns:w10="urn:schemas-microsoft-com:office:word" xmlns:w="http://schemas.openxmlformats.org/wordprocessingml/2006/main" xmlns:w14="http://schemas.microsoft.com/office/word/2010/wordml" xmlns:w15="http://schemas.microsoft.com/office/word/2012/wordml" xmlns:w16cex="http://schemas.microsoft.com/office/word/2018/wordml/cex" xmlns:w16cid="http://schemas.microsoft.com/office/word/2016/wordml/cid" xmlns:w16="http://schemas.microsoft.com/office/word/2018/wordml" xmlns:w16du="http://schemas.microsoft.com/office/word/2023/wordml/word16du" xmlns:w16sdtdh="http://schemas.microsoft.com/office/word/2020/wordml/sdtdatahash" xmlns:w16se="http://schemas.microsoft.com/office/word/2015/wordml/symex" xmlns:wpg="http://schemas.microsoft.com/office/word/2010/wordprocessingGroup" xmlns:wpi="http://schemas.microsoft.com/office/word/2010/wordprocessingInk" xmlns:wne="http://schemas.microsoft.com/office/word/2006/wordml" xmlns:wps="http://schemas.microsoft.com/office/word/2010/wordprocessingShape" mc:Ignorable="w14 w15 w16se w16cid w16 w16cex w16sdtdh w16du wp14">
+  <w:footnote w:type="separator" w:id="-1">
+    <w:p>
+      <w:pPr>
+        <w:spacing w:after="0" w:line="240" w:lineRule="auto"/>
+      </w:pPr>
+      <w:r>
+        <w:separator/>
+      </w:r>
+    </w:p>
+  </w:footnote>
+  <w:footnote w:type="continuationSeparator" w:id="0">
+    <w:p>
+      <w:pPr>
+        <w:spacing w:after="0" w:line="240" w:lineRule="auto"/>
+      </w:pPr>
+      <w:r>
+        <w:continuationSeparator/>
+      </w:r>
+    </w:p>
+  </w:footnote>
+</w:footnotes>
+</file>
+
+<file path=word/header1.xml><?xml version="1.0" encoding="utf-8"?>
+<w:hdr xmlns:wpc="http://schemas.microsoft.com/office/word/2010/wordprocessingCanvas" xmlns:cx="http://schemas.microsoft.com/office/drawing/2014/chartex" xmlns:cx1="http://schemas.microsoft.com/office/drawing/2015/9/8/chartex" xmlns:cx2="http://schemas.microsoft.com/office/drawing/2015/10/21/chartex" xmlns:cx3="http://schemas.microsoft.com/office/drawing/2016/5/9/chartex" xmlns:cx4="http://schemas.microsoft.com/office/drawing/2016/5/10/chartex" xmlns:cx5="http://schemas.microsoft.com/office/drawing/2016/5/11/chartex" xmlns:cx6="http://schemas.microsoft.com/office/drawing/2016/5/12/chartex" xmlns:cx7="http://schemas.microsoft.com/office/drawing/2016/5/13/chartex" xmlns:cx8="http://schemas.microsoft.com/office/drawing/2016/5/14/chartex" xmlns:mc="http://schemas.openxmlformats.org/markup-compatibility/2006" xmlns:aink="http://schemas.microsoft.com/office/drawing/2016/ink" xmlns:am3d="http://schemas.microsoft.com/office/drawing/2017/model3d" xmlns:o="urn:schemas-microsoft-com:office:office" xmlns:oel="http://schemas.microsoft.com/office/2019/extlst" xmlns:r="http://schemas.openxmlformats.org/officeDocument/2006/relationships" xmlns:m="http://schemas.openxmlformats.org/officeDocument/2006/math" xmlns:v="urn:schemas-microsoft-com:vml" xmlns:wp14="http://schemas.microsoft.com/office/word/2010/wordprocessingDrawing" xmlns:wp="http://schemas.openxmlformats.org/drawingml/2006/wordprocessingDrawing" xmlns:w10="urn:schemas-microsoft-com:office:word" xmlns:w="http://schemas.openxmlformats.org/wordprocessingml/2006/main" xmlns:w14="http://schemas.microsoft.com/office/word/2010/wordml" xmlns:w15="http://schemas.microsoft.com/office/word/2012/wordml" xmlns:w16cex="http://schemas.microsoft.com/office/word/2018/wordml/cex" xmlns:w16cid="http://schemas.microsoft.com/office/word/2016/wordml/cid" xmlns:w16="http://schemas.microsoft.com/office/word/2018/wordml" xmlns:w16du="http://schemas.microsoft.com/office/word/2023/wordml/word16du" xmlns:w16sdtdh="http://schemas.microsoft.com/office/word/2020/wordml/sdtdatahash" xmlns:w16se="http://schemas.microsoft.com/office/word/2015/wordml/symex" xmlns:wpg="http://schemas.microsoft.com/office/word/2010/wordprocessingGroup" xmlns:wpi="http://schemas.microsoft.com/office/word/2010/wordprocessingInk" xmlns:wne="http://schemas.microsoft.com/office/word/2006/wordml" xmlns:wps="http://schemas.microsoft.com/office/word/2010/wordprocessingShape" mc:Ignorable="w14 w15 w16se w16cid w16 w16cex w16sdtdh w16du wp14">
+  <w:p>
+    <w:pPr>
+      <w:pStyle w:val="Encabezado"/>
+    </w:pPr>
+  </w:p>
+</w:hdr>
+</file>
+
+<file path=word/header2.xml><?xml version="1.0" encoding="utf-8"?>
+<w:hdr xmlns:wpc="http://schemas.microsoft.com/office/word/2010/wordprocessingCanvas" xmlns:cx="http://schemas.microsoft.com/office/drawing/2014/chartex" xmlns:cx1="http://schemas.microsoft.com/office/drawing/2015/9/8/chartex" xmlns:cx2="http://schemas.microsoft.com/office/drawing/2015/10/21/chartex" xmlns:cx3="http://schemas.microsoft.com/office/drawing/2016/5/9/chartex" xmlns:cx4="http://schemas.microsoft.com/office/drawing/2016/5/10/chartex" xmlns:cx5="http://schemas.microsoft.com/office/drawing/2016/5/11/chartex" xmlns:cx6="http://schemas.microsoft.com/office/drawing/2016/5/12/chartex" xmlns:cx7="http://schemas.microsoft.com/office/drawing/2016/5/13/chartex" xmlns:cx8="http://schemas.microsoft.com/office/drawing/2016/5/14/chartex" xmlns:mc="http://schemas.openxmlformats.org/markup-compatibility/2006" xmlns:aink="http://schemas.microsoft.com/office/drawing/2016/ink" xmlns:am3d="http://schemas.microsoft.com/office/drawing/2017/model3d" xmlns:o="urn:schemas-microsoft-com:office:office" xmlns:oel="http://schemas.microsoft.com/office/2019/extlst" xmlns:r="http://schemas.openxmlformats.org/officeDocument/2006/relationships" xmlns:m="http://schemas.openxmlformats.org/officeDocument/2006/math" xmlns:v="urn:schemas-microsoft-com:vml" xmlns:wp14="http://schemas.microsoft.com/office/word/2010/wordprocessingDrawing" xmlns:wp="http://schemas.openxmlformats.org/drawingml/2006/wordprocessingDrawing" xmlns:w10="urn:schemas-microsoft-com:office:word" xmlns:w="http://schemas.openxmlformats.org/wordprocessingml/2006/main" xmlns:w14="http://schemas.microsoft.com/office/word/2010/wordml" xmlns:w15="http://schemas.microsoft.com/office/word/2012/wordml" xmlns:w16cex="http://schemas.microsoft.com/office/word/2018/wordml/cex" xmlns:w16cid="http://schemas.microsoft.com/office/word/2016/wordml/cid" xmlns:w16="http://schemas.microsoft.com/office/word/2018/wordml" xmlns:w16du="http://schemas.microsoft.com/office/word/2023/wordml/word16du" xmlns:w16sdtdh="http://schemas.microsoft.com/office/word/2020/wordml/sdtdatahash" xmlns:w16se="http://schemas.microsoft.com/office/word/2015/wordml/symex" xmlns:wpg="http://schemas.microsoft.com/office/word/2010/wordprocessingGroup" xmlns:wpi="http://schemas.microsoft.com/office/word/2010/wordprocessingInk" xmlns:wne="http://schemas.microsoft.com/office/word/2006/wordml" xmlns:wps="http://schemas.microsoft.com/office/word/2010/wordprocessingShape" mc:Ignorable="w14 w15 w16se w16cid w16 w16cex w16sdtdh w16du wp14">
+  <w:p>
+    <w:pPr>
+      <w:pStyle w:val="Encabezado"/>
+      <w:jc w:val="center"/>
+      <w:rPr>
+        <w:b/>
+        <w:sz w:val="28"/>
+      </w:rPr>
+    </w:pPr>
+    <w:r>
+      <w:rPr>
+        <w:b/>
+        <w:sz w:val="28"/>
+      </w:rPr>
+      <w:t>Nombre de la Institución - Boletín de Notas</w:t>
+    </w:r>
+  </w:p>
+</w:hdr>
+</file>
+
+<file path=word/header3.xml><?xml version="1.0" encoding="utf-8"?>
+<w:hdr xmlns:wpc="http://schemas.microsoft.com/office/word/2010/wordprocessingCanvas" xmlns:cx="http://schemas.microsoft.com/office/drawing/2014/chartex" xmlns:cx1="http://schemas.microsoft.com/office/drawing/2015/9/8/chartex" xmlns:cx2="http://schemas.microsoft.com/office/drawing/2015/10/21/chartex" xmlns:cx3="http://schemas.microsoft.com/office/drawing/2016/5/9/chartex" xmlns:cx4="http://schemas.microsoft.com/office/drawing/2016/5/10/chartex" xmlns:cx5="http://schemas.microsoft.com/office/drawing/2016/5/11/chartex" xmlns:cx6="http://schemas.microsoft.com/office/drawing/2016/5/12/chartex" xmlns:cx7="http://schemas.microsoft.com/office/drawing/2016/5/13/chartex" xmlns:cx8="http://schemas.microsoft.com/office/drawing/2016/5/14/chartex" xmlns:mc="http://schemas.openxmlformats.org/markup-compatibility/2006" xmlns:aink="http://schemas.microsoft.com/office/drawing/2016/ink" xmlns:am3d="http://schemas.microsoft.com/office/drawing/2017/model3d" xmlns:o="urn:schemas-microsoft-com:office:office" xmlns:oel="http://schemas.microsoft.com/office/2019/extlst" xmlns:r="http://schemas.openxmlformats.org/officeDocument/2006/relationships" xmlns:m="http://schemas.openxmlformats.org/officeDocument/2006/math" xmlns:v="urn:schemas-microsoft-com:vml" xmlns:wp14="http://schemas.microsoft.com/office/word/2010/wordprocessingDrawing" xmlns:wp="http://schemas.openxmlformats.org/drawingml/2006/wordprocessingDrawing" xmlns:w10="urn:schemas-microsoft-com:office:word" xmlns:w="http://schemas.openxmlformats.org/wordprocessingml/2006/main" xmlns:w14="http://schemas.microsoft.com/office/word/2010/wordml" xmlns:w15="http://schemas.microsoft.com/office/word/2012/wordml" xmlns:w16cex="http://schemas.microsoft.com/office/word/2018/wordml/cex" xmlns:w16cid="http://schemas.microsoft.com/office/word/2016/wordml/cid" xmlns:w16="http://schemas.microsoft.com/office/word/2018/wordml" xmlns:w16du="http://schemas.microsoft.com/office/word/2023/wordml/word16du" xmlns:w16sdtdh="http://schemas.microsoft.com/office/word/2020/wordml/sdtdatahash" xmlns:w16se="http://schemas.microsoft.com/office/word/2015/wordml/symex" xmlns:wpg="http://schemas.microsoft.com/office/word/2010/wordprocessingGroup" xmlns:wpi="http://schemas.microsoft.com/office/word/2010/wordprocessingInk" xmlns:wne="http://schemas.microsoft.com/office/word/2006/wordml" xmlns:wps="http://schemas.microsoft.com/office/word/2010/wordprocessingShape" mc:Ignorable="w14 w15 w16se w16cid w16 w16cex w16sdtdh w16du wp14">
+  <w:p>
+    <w:pPr>
+      <w:pStyle w:val="Encabezado"/>
+    </w:pPr>
+  </w:p>
+</w:hdr>
 </file>
 
 <file path=word/styles.xml><?xml version="1.0" encoding="utf-8"?>
@@ -920,7 +1616,7 @@
     <w:link w:val="Ttulo1Car"/>
     <w:uiPriority w:val="9"/>
     <w:qFormat/>
-    <w:rsid w:val="00834CEB"/>
+    <w:rsid w:val="00B75158"/>
     <w:pPr>
       <w:keepNext/>
       <w:keepLines/>
@@ -943,7 +1639,7 @@
     <w:semiHidden/>
     <w:unhideWhenUsed/>
     <w:qFormat/>
-    <w:rsid w:val="00834CEB"/>
+    <w:rsid w:val="00B75158"/>
     <w:pPr>
       <w:keepNext/>
       <w:keepLines/>
@@ -966,7 +1662,7 @@
     <w:semiHidden/>
     <w:unhideWhenUsed/>
     <w:qFormat/>
-    <w:rsid w:val="00834CEB"/>
+    <w:rsid w:val="00B75158"/>
     <w:pPr>
       <w:keepNext/>
       <w:keepLines/>
@@ -989,7 +1685,7 @@
     <w:semiHidden/>
     <w:unhideWhenUsed/>
     <w:qFormat/>
-    <w:rsid w:val="00834CEB"/>
+    <w:rsid w:val="00B75158"/>
     <w:pPr>
       <w:keepNext/>
       <w:keepLines/>
@@ -1012,7 +1708,7 @@
     <w:semiHidden/>
     <w:unhideWhenUsed/>
     <w:qFormat/>
-    <w:rsid w:val="00834CEB"/>
+    <w:rsid w:val="00B75158"/>
     <w:pPr>
       <w:keepNext/>
       <w:keepLines/>
@@ -1033,7 +1729,7 @@
     <w:semiHidden/>
     <w:unhideWhenUsed/>
     <w:qFormat/>
-    <w:rsid w:val="00834CEB"/>
+    <w:rsid w:val="00B75158"/>
     <w:pPr>
       <w:keepNext/>
       <w:keepLines/>
@@ -1056,7 +1752,7 @@
     <w:semiHidden/>
     <w:unhideWhenUsed/>
     <w:qFormat/>
-    <w:rsid w:val="00834CEB"/>
+    <w:rsid w:val="00B75158"/>
     <w:pPr>
       <w:keepNext/>
       <w:keepLines/>
@@ -1077,7 +1773,7 @@
     <w:semiHidden/>
     <w:unhideWhenUsed/>
     <w:qFormat/>
-    <w:rsid w:val="00834CEB"/>
+    <w:rsid w:val="00B75158"/>
     <w:pPr>
       <w:keepNext/>
       <w:keepLines/>
@@ -1100,7 +1796,7 @@
     <w:semiHidden/>
     <w:unhideWhenUsed/>
     <w:qFormat/>
-    <w:rsid w:val="00834CEB"/>
+    <w:rsid w:val="00B75158"/>
     <w:pPr>
       <w:keepNext/>
       <w:keepLines/>
@@ -1144,7 +1840,7 @@
     <w:basedOn w:val="Fuentedeprrafopredeter"/>
     <w:link w:val="Ttulo1"/>
     <w:uiPriority w:val="9"/>
-    <w:rsid w:val="00834CEB"/>
+    <w:rsid w:val="00B75158"/>
     <w:rPr>
       <w:rFonts w:asciiTheme="majorHAnsi" w:eastAsiaTheme="majorEastAsia" w:hAnsiTheme="majorHAnsi" w:cstheme="majorBidi"/>
       <w:color w:val="0F4761" w:themeColor="accent1" w:themeShade="BF"/>
@@ -1158,7 +1854,7 @@
     <w:link w:val="Ttulo2"/>
     <w:uiPriority w:val="9"/>
     <w:semiHidden/>
-    <w:rsid w:val="00834CEB"/>
+    <w:rsid w:val="00B75158"/>
     <w:rPr>
       <w:rFonts w:asciiTheme="majorHAnsi" w:eastAsiaTheme="majorEastAsia" w:hAnsiTheme="majorHAnsi" w:cstheme="majorBidi"/>
       <w:color w:val="0F4761" w:themeColor="accent1" w:themeShade="BF"/>
@@ -1172,7 +1868,7 @@
     <w:link w:val="Ttulo3"/>
     <w:uiPriority w:val="9"/>
     <w:semiHidden/>
-    <w:rsid w:val="00834CEB"/>
+    <w:rsid w:val="00B75158"/>
     <w:rPr>
       <w:rFonts w:eastAsiaTheme="majorEastAsia" w:cstheme="majorBidi"/>
       <w:color w:val="0F4761" w:themeColor="accent1" w:themeShade="BF"/>
@@ -1186,7 +1882,7 @@
     <w:link w:val="Ttulo4"/>
     <w:uiPriority w:val="9"/>
     <w:semiHidden/>
-    <w:rsid w:val="00834CEB"/>
+    <w:rsid w:val="00B75158"/>
     <w:rPr>
       <w:rFonts w:eastAsiaTheme="majorEastAsia" w:cstheme="majorBidi"/>
       <w:i/>
@@ -1200,7 +1896,7 @@
     <w:link w:val="Ttulo5"/>
     <w:uiPriority w:val="9"/>
     <w:semiHidden/>
-    <w:rsid w:val="00834CEB"/>
+    <w:rsid w:val="00B75158"/>
     <w:rPr>
       <w:rFonts w:eastAsiaTheme="majorEastAsia" w:cstheme="majorBidi"/>
       <w:color w:val="0F4761" w:themeColor="accent1" w:themeShade="BF"/>
@@ -1212,7 +1908,7 @@
     <w:link w:val="Ttulo6"/>
     <w:uiPriority w:val="9"/>
     <w:semiHidden/>
-    <w:rsid w:val="00834CEB"/>
+    <w:rsid w:val="00B75158"/>
     <w:rPr>
       <w:rFonts w:eastAsiaTheme="majorEastAsia" w:cstheme="majorBidi"/>
       <w:i/>
@@ -1226,7 +1922,7 @@
     <w:link w:val="Ttulo7"/>
     <w:uiPriority w:val="9"/>
     <w:semiHidden/>
-    <w:rsid w:val="00834CEB"/>
+    <w:rsid w:val="00B75158"/>
     <w:rPr>
       <w:rFonts w:eastAsiaTheme="majorEastAsia" w:cstheme="majorBidi"/>
       <w:color w:val="595959" w:themeColor="text1" w:themeTint="A6"/>
@@ -1238,7 +1934,7 @@
     <w:link w:val="Ttulo8"/>
     <w:uiPriority w:val="9"/>
     <w:semiHidden/>
-    <w:rsid w:val="00834CEB"/>
+    <w:rsid w:val="00B75158"/>
     <w:rPr>
       <w:rFonts w:eastAsiaTheme="majorEastAsia" w:cstheme="majorBidi"/>
       <w:i/>
@@ -1252,7 +1948,7 @@
     <w:link w:val="Ttulo9"/>
     <w:uiPriority w:val="9"/>
     <w:semiHidden/>
-    <w:rsid w:val="00834CEB"/>
+    <w:rsid w:val="00B75158"/>
     <w:rPr>
       <w:rFonts w:eastAsiaTheme="majorEastAsia" w:cstheme="majorBidi"/>
       <w:color w:val="272727" w:themeColor="text1" w:themeTint="D8"/>
@@ -1265,7 +1961,7 @@
     <w:link w:val="TtuloCar"/>
     <w:uiPriority w:val="10"/>
     <w:qFormat/>
-    <w:rsid w:val="00834CEB"/>
+    <w:rsid w:val="00B75158"/>
     <w:pPr>
       <w:spacing w:after="80" w:line="240" w:lineRule="auto"/>
       <w:contextualSpacing/>
@@ -1283,7 +1979,7 @@
     <w:basedOn w:val="Fuentedeprrafopredeter"/>
     <w:link w:val="Ttulo"/>
     <w:uiPriority w:val="10"/>
-    <w:rsid w:val="00834CEB"/>
+    <w:rsid w:val="00B75158"/>
     <w:rPr>
       <w:rFonts w:asciiTheme="majorHAnsi" w:eastAsiaTheme="majorEastAsia" w:hAnsiTheme="majorHAnsi" w:cstheme="majorBidi"/>
       <w:spacing w:val="-10"/>
@@ -1299,7 +1995,7 @@
     <w:link w:val="SubttuloCar"/>
     <w:uiPriority w:val="11"/>
     <w:qFormat/>
-    <w:rsid w:val="00834CEB"/>
+    <w:rsid w:val="00B75158"/>
     <w:pPr>
       <w:numPr>
         <w:ilvl w:val="1"/>
@@ -1318,7 +2014,7 @@
     <w:basedOn w:val="Fuentedeprrafopredeter"/>
     <w:link w:val="Subttulo"/>
     <w:uiPriority w:val="11"/>
-    <w:rsid w:val="00834CEB"/>
+    <w:rsid w:val="00B75158"/>
     <w:rPr>
       <w:rFonts w:eastAsiaTheme="majorEastAsia" w:cstheme="majorBidi"/>
       <w:color w:val="595959" w:themeColor="text1" w:themeTint="A6"/>
@@ -1334,7 +2030,7 @@
     <w:link w:val="CitaCar"/>
     <w:uiPriority w:val="29"/>
     <w:qFormat/>
-    <w:rsid w:val="00834CEB"/>
+    <w:rsid w:val="00B75158"/>
     <w:pPr>
       <w:spacing w:before="160"/>
       <w:jc w:val="center"/>
@@ -1350,7 +2046,7 @@
     <w:basedOn w:val="Fuentedeprrafopredeter"/>
     <w:link w:val="Cita"/>
     <w:uiPriority w:val="29"/>
-    <w:rsid w:val="00834CEB"/>
+    <w:rsid w:val="00B75158"/>
     <w:rPr>
       <w:i/>
       <w:iCs/>
@@ -1362,7 +2058,7 @@
     <w:basedOn w:val="Normal"/>
     <w:uiPriority w:val="34"/>
     <w:qFormat/>
-    <w:rsid w:val="00834CEB"/>
+    <w:rsid w:val="00B75158"/>
     <w:pPr>
       <w:ind w:left="720"/>
       <w:contextualSpacing/>
@@ -1373,7 +2069,7 @@
     <w:basedOn w:val="Fuentedeprrafopredeter"/>
     <w:uiPriority w:val="21"/>
     <w:qFormat/>
-    <w:rsid w:val="00834CEB"/>
+    <w:rsid w:val="00B75158"/>
     <w:rPr>
       <w:i/>
       <w:iCs/>
@@ -1387,7 +2083,7 @@
     <w:link w:val="CitadestacadaCar"/>
     <w:uiPriority w:val="30"/>
     <w:qFormat/>
-    <w:rsid w:val="00834CEB"/>
+    <w:rsid w:val="00B75158"/>
     <w:pPr>
       <w:pBdr>
         <w:top w:val="single" w:sz="4" w:space="10" w:color="0F4761" w:themeColor="accent1" w:themeShade="BF"/>
@@ -1408,7 +2104,7 @@
     <w:basedOn w:val="Fuentedeprrafopredeter"/>
     <w:link w:val="Citadestacada"/>
     <w:uiPriority w:val="30"/>
-    <w:rsid w:val="00834CEB"/>
+    <w:rsid w:val="00B75158"/>
     <w:rPr>
       <w:i/>
       <w:iCs/>
@@ -1420,7 +2116,7 @@
     <w:basedOn w:val="Fuentedeprrafopredeter"/>
     <w:uiPriority w:val="32"/>
     <w:qFormat/>
-    <w:rsid w:val="00834CEB"/>
+    <w:rsid w:val="00B75158"/>
     <w:rPr>
       <w:b/>
       <w:bCs/>
@@ -1428,6 +2124,58 @@
       <w:color w:val="0F4761" w:themeColor="accent1" w:themeShade="BF"/>
       <w:spacing w:val="5"/>
     </w:rPr>
+  </w:style>
+  <w:style w:type="paragraph" w:styleId="Encabezado">
+    <w:name w:val="header"/>
+    <w:basedOn w:val="Normal"/>
+    <w:link w:val="EncabezadoCar"/>
+    <w:uiPriority w:val="99"/>
+    <w:unhideWhenUsed/>
+    <w:rsid w:val="00B75158"/>
+    <w:pPr>
+      <w:tabs>
+        <w:tab w:val="center" w:pos="4252"/>
+        <w:tab w:val="right" w:pos="8504"/>
+      </w:tabs>
+      <w:spacing w:after="0" w:line="240" w:lineRule="auto"/>
+    </w:pPr>
+  </w:style>
+  <w:style w:type="character" w:customStyle="1" w:styleId="EncabezadoCar">
+    <w:name w:val="Encabezado Car"/>
+    <w:basedOn w:val="Fuentedeprrafopredeter"/>
+    <w:link w:val="Encabezado"/>
+    <w:uiPriority w:val="99"/>
+    <w:rsid w:val="00B75158"/>
+  </w:style>
+  <w:style w:type="paragraph" w:styleId="Piedepgina">
+    <w:name w:val="footer"/>
+    <w:basedOn w:val="Normal"/>
+    <w:link w:val="PiedepginaCar"/>
+    <w:uiPriority w:val="99"/>
+    <w:unhideWhenUsed/>
+    <w:rsid w:val="00B75158"/>
+    <w:pPr>
+      <w:tabs>
+        <w:tab w:val="center" w:pos="4252"/>
+        <w:tab w:val="right" w:pos="8504"/>
+      </w:tabs>
+      <w:spacing w:after="0" w:line="240" w:lineRule="auto"/>
+    </w:pPr>
+  </w:style>
+  <w:style w:type="character" w:customStyle="1" w:styleId="PiedepginaCar">
+    <w:name w:val="Pie de página Car"/>
+    <w:basedOn w:val="Fuentedeprrafopredeter"/>
+    <w:link w:val="Piedepgina"/>
+    <w:uiPriority w:val="99"/>
+    <w:rsid w:val="00B75158"/>
+  </w:style>
+  <w:style w:type="character" w:styleId="Nmerodepgina">
+    <w:name w:val="page number"/>
+    <w:basedOn w:val="Fuentedeprrafopredeter"/>
+    <w:uiPriority w:val="99"/>
+    <w:semiHidden/>
+    <w:unhideWhenUsed/>
+    <w:rsid w:val="00B75158"/>
   </w:style>
 </w:styles>
 </file>

</xml_diff>